<commit_message>
side bar, skpl, dppl
</commit_message>
<xml_diff>
--- a/Tugas I/SKPL E-LANG OO.docx
+++ b/Tugas I/SKPL E-LANG OO.docx
@@ -104,12 +104,12 @@
               <wp:inline distB="0" distT="0" distL="0" distR="0">
                 <wp:extent cx="1019175" cy="1423670"/>
                 <wp:effectExtent b="0" l="0" r="0" t="0"/>
-                <wp:docPr id="1" name="image4.png"/>
+                <wp:docPr id="1" name="image18.png"/>
                 <a:graphic>
                   <a:graphicData uri="http://schemas.openxmlformats.org/drawingml/2006/picture">
                     <pic:pic>
                       <pic:nvPicPr>
-                        <pic:cNvPr id="0" name="image4.png"/>
+                        <pic:cNvPr id="0" name="image18.png"/>
                         <pic:cNvPicPr preferRelativeResize="0"/>
                       </pic:nvPicPr>
                       <pic:blipFill>
@@ -753,12 +753,12 @@
                   <wp:extent cx="819150" cy="944245"/>
                   <wp:effectExtent b="0" l="0" r="0" t="0"/>
                   <wp:wrapSquare wrapText="bothSides" distB="0" distT="0" distL="114300" distR="114300"/>
-                  <wp:docPr id="14" name="image18.png"/>
+                  <wp:docPr id="14" name="image7.png"/>
                   <a:graphic>
                     <a:graphicData uri="http://schemas.openxmlformats.org/drawingml/2006/picture">
                       <pic:pic>
                         <pic:nvPicPr>
-                          <pic:cNvPr id="0" name="image18.png"/>
+                          <pic:cNvPr id="0" name="image7.png"/>
                           <pic:cNvPicPr preferRelativeResize="0"/>
                         </pic:nvPicPr>
                         <pic:blipFill>
@@ -8236,7 +8236,7 @@
             <w:pPr>
               <w:numPr>
                 <w:ilvl w:val="0"/>
-                <w:numId w:val="20"/>
+                <w:numId w:val="19"/>
               </w:numPr>
               <w:spacing w:line="360" w:lineRule="auto"/>
               <w:ind w:left="720" w:hanging="360"/>
@@ -8257,7 +8257,7 @@
             <w:pPr>
               <w:numPr>
                 <w:ilvl w:val="0"/>
-                <w:numId w:val="20"/>
+                <w:numId w:val="19"/>
               </w:numPr>
               <w:spacing w:line="360" w:lineRule="auto"/>
               <w:ind w:left="720" w:hanging="360"/>
@@ -8278,7 +8278,7 @@
             <w:pPr>
               <w:numPr>
                 <w:ilvl w:val="0"/>
-                <w:numId w:val="20"/>
+                <w:numId w:val="19"/>
               </w:numPr>
               <w:spacing w:line="360" w:lineRule="auto"/>
               <w:ind w:left="720" w:hanging="360"/>
@@ -8299,7 +8299,7 @@
             <w:pPr>
               <w:numPr>
                 <w:ilvl w:val="0"/>
-                <w:numId w:val="20"/>
+                <w:numId w:val="19"/>
               </w:numPr>
               <w:spacing w:line="360" w:lineRule="auto"/>
               <w:ind w:left="720" w:hanging="360"/>
@@ -8320,7 +8320,7 @@
             <w:pPr>
               <w:numPr>
                 <w:ilvl w:val="0"/>
-                <w:numId w:val="20"/>
+                <w:numId w:val="19"/>
               </w:numPr>
               <w:spacing w:line="360" w:lineRule="auto"/>
               <w:ind w:left="720" w:hanging="360"/>
@@ -8341,7 +8341,7 @@
             <w:pPr>
               <w:numPr>
                 <w:ilvl w:val="0"/>
-                <w:numId w:val="20"/>
+                <w:numId w:val="19"/>
               </w:numPr>
               <w:spacing w:line="360" w:lineRule="auto"/>
               <w:ind w:left="720" w:hanging="360"/>
@@ -8362,7 +8362,7 @@
             <w:pPr>
               <w:numPr>
                 <w:ilvl w:val="0"/>
-                <w:numId w:val="20"/>
+                <w:numId w:val="19"/>
               </w:numPr>
               <w:spacing w:line="360" w:lineRule="auto"/>
               <w:ind w:left="720" w:hanging="360"/>
@@ -8449,7 +8449,7 @@
         <w:widowControl w:val="1"/>
         <w:numPr>
           <w:ilvl w:val="0"/>
-          <w:numId w:val="26"/>
+          <w:numId w:val="25"/>
         </w:numPr>
         <w:pBdr>
           <w:top w:space="0" w:sz="0" w:val="nil"/>
@@ -8500,7 +8500,7 @@
         <w:widowControl w:val="1"/>
         <w:numPr>
           <w:ilvl w:val="0"/>
-          <w:numId w:val="26"/>
+          <w:numId w:val="25"/>
         </w:numPr>
         <w:pBdr>
           <w:top w:space="0" w:sz="0" w:val="nil"/>
@@ -8551,7 +8551,7 @@
         <w:widowControl w:val="1"/>
         <w:numPr>
           <w:ilvl w:val="0"/>
-          <w:numId w:val="26"/>
+          <w:numId w:val="25"/>
         </w:numPr>
         <w:pBdr>
           <w:top w:space="0" w:sz="0" w:val="nil"/>
@@ -8626,7 +8626,7 @@
         <w:widowControl w:val="1"/>
         <w:numPr>
           <w:ilvl w:val="0"/>
-          <w:numId w:val="26"/>
+          <w:numId w:val="25"/>
         </w:numPr>
         <w:pBdr>
           <w:top w:space="0" w:sz="0" w:val="nil"/>
@@ -8677,7 +8677,7 @@
         <w:widowControl w:val="1"/>
         <w:numPr>
           <w:ilvl w:val="0"/>
-          <w:numId w:val="26"/>
+          <w:numId w:val="25"/>
         </w:numPr>
         <w:pBdr>
           <w:top w:space="0" w:sz="0" w:val="nil"/>
@@ -8984,7 +8984,7 @@
         <w:widowControl w:val="1"/>
         <w:numPr>
           <w:ilvl w:val="0"/>
-          <w:numId w:val="27"/>
+          <w:numId w:val="26"/>
         </w:numPr>
         <w:pBdr>
           <w:top w:space="0" w:sz="0" w:val="nil"/>
@@ -9035,7 +9035,7 @@
         <w:widowControl w:val="1"/>
         <w:numPr>
           <w:ilvl w:val="0"/>
-          <w:numId w:val="27"/>
+          <w:numId w:val="26"/>
         </w:numPr>
         <w:pBdr>
           <w:top w:space="0" w:sz="0" w:val="nil"/>
@@ -9086,7 +9086,7 @@
         <w:widowControl w:val="1"/>
         <w:numPr>
           <w:ilvl w:val="0"/>
-          <w:numId w:val="27"/>
+          <w:numId w:val="26"/>
         </w:numPr>
         <w:pBdr>
           <w:top w:space="0" w:sz="0" w:val="nil"/>
@@ -9137,7 +9137,7 @@
         <w:widowControl w:val="1"/>
         <w:numPr>
           <w:ilvl w:val="0"/>
-          <w:numId w:val="27"/>
+          <w:numId w:val="26"/>
         </w:numPr>
         <w:pBdr>
           <w:top w:space="0" w:sz="0" w:val="nil"/>
@@ -9188,7 +9188,7 @@
         <w:widowControl w:val="1"/>
         <w:numPr>
           <w:ilvl w:val="0"/>
-          <w:numId w:val="27"/>
+          <w:numId w:val="26"/>
         </w:numPr>
         <w:pBdr>
           <w:top w:space="0" w:sz="0" w:val="nil"/>
@@ -10896,12 +10896,12 @@
           <wp:inline distB="114300" distT="114300" distL="114300" distR="114300">
             <wp:extent cx="5943600" cy="5537200"/>
             <wp:effectExtent b="0" l="0" r="0" t="0"/>
-            <wp:docPr id="3" name="image2.png"/>
+            <wp:docPr id="3" name="image6.png"/>
             <a:graphic>
               <a:graphicData uri="http://schemas.openxmlformats.org/drawingml/2006/picture">
                 <pic:pic>
                   <pic:nvPicPr>
-                    <pic:cNvPr id="0" name="image2.png"/>
+                    <pic:cNvPr id="0" name="image6.png"/>
                     <pic:cNvPicPr preferRelativeResize="0"/>
                   </pic:nvPicPr>
                   <pic:blipFill>
@@ -11317,7 +11317,7 @@
                 <w:rFonts w:ascii="Times New Roman" w:cs="Times New Roman" w:eastAsia="Times New Roman" w:hAnsi="Times New Roman"/>
                 <w:rtl w:val="0"/>
               </w:rPr>
-              <w:t xml:space="preserve">Membuka Menu Barang</w:t>
+              <w:t xml:space="preserve">Melakukan login</w:t>
             </w:r>
           </w:p>
         </w:tc>
@@ -11420,7 +11420,7 @@
                 <w:rFonts w:ascii="Times New Roman" w:cs="Times New Roman" w:eastAsia="Times New Roman" w:hAnsi="Times New Roman"/>
                 <w:rtl w:val="0"/>
               </w:rPr>
-              <w:t xml:space="preserve">Menampilkan pengelolaan barang</w:t>
+              <w:t xml:space="preserve">Menampilkan beranda website</w:t>
             </w:r>
           </w:p>
         </w:tc>
@@ -11594,7 +11594,7 @@
                 <w:rFonts w:ascii="Times New Roman" w:cs="Times New Roman" w:eastAsia="Times New Roman" w:hAnsi="Times New Roman"/>
                 <w:rtl w:val="0"/>
               </w:rPr>
-              <w:t xml:space="preserve">Menampilkan form barang</w:t>
+              <w:t xml:space="preserve">Menampilkan pilihan input barang</w:t>
             </w:r>
           </w:p>
         </w:tc>
@@ -11657,7 +11657,7 @@
                 <w:rFonts w:ascii="Times New Roman" w:cs="Times New Roman" w:eastAsia="Times New Roman" w:hAnsi="Times New Roman"/>
                 <w:rtl w:val="0"/>
               </w:rPr>
-              <w:t xml:space="preserve">Menginput data barang</w:t>
+              <w:t xml:space="preserve">klik kehilangan barang / menemukan barang</w:t>
             </w:r>
           </w:p>
         </w:tc>
@@ -11768,7 +11768,179 @@
                 <w:rFonts w:ascii="Times New Roman" w:cs="Times New Roman" w:eastAsia="Times New Roman" w:hAnsi="Times New Roman"/>
                 <w:rtl w:val="0"/>
               </w:rPr>
-              <w:t xml:space="preserve">Sistem menyimpan data barang</w:t>
+              <w:t xml:space="preserve">menampilkan form input barang</w:t>
+            </w:r>
+          </w:p>
+        </w:tc>
+      </w:tr>
+      <w:tr>
+        <w:tc>
+          <w:tcPr/>
+          <w:p>
+            <w:pPr>
+              <w:keepNext w:val="0"/>
+              <w:keepLines w:val="0"/>
+              <w:widowControl w:val="0"/>
+              <w:pBdr>
+                <w:top w:space="0" w:sz="0" w:val="nil"/>
+                <w:left w:space="0" w:sz="0" w:val="nil"/>
+                <w:bottom w:space="0" w:sz="0" w:val="nil"/>
+                <w:right w:space="0" w:sz="0" w:val="nil"/>
+                <w:between w:space="0" w:sz="0" w:val="nil"/>
+              </w:pBdr>
+              <w:shd w:fill="auto" w:val="clear"/>
+              <w:spacing w:after="0" w:before="0" w:line="276" w:lineRule="auto"/>
+              <w:ind w:left="0" w:right="0" w:firstLine="0"/>
+              <w:jc w:val="left"/>
+              <w:rPr>
+                <w:rFonts w:ascii="Times New Roman" w:cs="Times New Roman" w:eastAsia="Times New Roman" w:hAnsi="Times New Roman"/>
+              </w:rPr>
+            </w:pPr>
+            <w:r>
+              <w:rPr>
+                <w:rtl w:val="0"/>
+              </w:rPr>
+            </w:r>
+          </w:p>
+        </w:tc>
+        <w:tc>
+          <w:tcPr/>
+          <w:p>
+            <w:pPr>
+              <w:numPr>
+                <w:ilvl w:val="0"/>
+                <w:numId w:val="2"/>
+              </w:numPr>
+              <w:pBdr>
+                <w:top w:space="0" w:sz="0" w:val="nil"/>
+                <w:left w:space="0" w:sz="0" w:val="nil"/>
+                <w:bottom w:space="0" w:sz="0" w:val="nil"/>
+                <w:right w:space="0" w:sz="0" w:val="nil"/>
+                <w:between w:space="0" w:sz="0" w:val="nil"/>
+              </w:pBdr>
+              <w:spacing w:line="276" w:lineRule="auto"/>
+              <w:ind w:left="720" w:hanging="360"/>
+              <w:rPr>
+                <w:rFonts w:ascii="Times New Roman" w:cs="Times New Roman" w:eastAsia="Times New Roman" w:hAnsi="Times New Roman"/>
+                <w:u w:val="none"/>
+              </w:rPr>
+            </w:pPr>
+            <w:r>
+              <w:rPr>
+                <w:rFonts w:ascii="Times New Roman" w:cs="Times New Roman" w:eastAsia="Times New Roman" w:hAnsi="Times New Roman"/>
+                <w:rtl w:val="0"/>
+              </w:rPr>
+              <w:t xml:space="preserve">menginput data barang</w:t>
+            </w:r>
+          </w:p>
+        </w:tc>
+        <w:tc>
+          <w:tcPr/>
+          <w:p>
+            <w:pPr>
+              <w:pBdr>
+                <w:top w:space="0" w:sz="0" w:val="nil"/>
+                <w:left w:space="0" w:sz="0" w:val="nil"/>
+                <w:bottom w:space="0" w:sz="0" w:val="nil"/>
+                <w:right w:space="0" w:sz="0" w:val="nil"/>
+                <w:between w:space="0" w:sz="0" w:val="nil"/>
+              </w:pBdr>
+              <w:spacing w:line="276" w:lineRule="auto"/>
+              <w:ind w:left="720" w:hanging="360"/>
+              <w:rPr>
+                <w:rFonts w:ascii="Times New Roman" w:cs="Times New Roman" w:eastAsia="Times New Roman" w:hAnsi="Times New Roman"/>
+              </w:rPr>
+            </w:pPr>
+            <w:r>
+              <w:rPr>
+                <w:rtl w:val="0"/>
+              </w:rPr>
+            </w:r>
+          </w:p>
+        </w:tc>
+      </w:tr>
+      <w:tr>
+        <w:tc>
+          <w:tcPr/>
+          <w:p>
+            <w:pPr>
+              <w:keepNext w:val="0"/>
+              <w:keepLines w:val="0"/>
+              <w:widowControl w:val="0"/>
+              <w:pBdr>
+                <w:top w:space="0" w:sz="0" w:val="nil"/>
+                <w:left w:space="0" w:sz="0" w:val="nil"/>
+                <w:bottom w:space="0" w:sz="0" w:val="nil"/>
+                <w:right w:space="0" w:sz="0" w:val="nil"/>
+                <w:between w:space="0" w:sz="0" w:val="nil"/>
+              </w:pBdr>
+              <w:shd w:fill="auto" w:val="clear"/>
+              <w:spacing w:after="0" w:before="0" w:line="276" w:lineRule="auto"/>
+              <w:ind w:left="0" w:right="0" w:firstLine="0"/>
+              <w:jc w:val="left"/>
+              <w:rPr>
+                <w:rFonts w:ascii="Times New Roman" w:cs="Times New Roman" w:eastAsia="Times New Roman" w:hAnsi="Times New Roman"/>
+              </w:rPr>
+            </w:pPr>
+            <w:r>
+              <w:rPr>
+                <w:rtl w:val="0"/>
+              </w:rPr>
+            </w:r>
+          </w:p>
+        </w:tc>
+        <w:tc>
+          <w:tcPr/>
+          <w:p>
+            <w:pPr>
+              <w:pBdr>
+                <w:top w:space="0" w:sz="0" w:val="nil"/>
+                <w:left w:space="0" w:sz="0" w:val="nil"/>
+                <w:bottom w:space="0" w:sz="0" w:val="nil"/>
+                <w:right w:space="0" w:sz="0" w:val="nil"/>
+                <w:between w:space="0" w:sz="0" w:val="nil"/>
+              </w:pBdr>
+              <w:spacing w:line="276" w:lineRule="auto"/>
+              <w:ind w:left="720" w:hanging="360"/>
+              <w:rPr>
+                <w:rFonts w:ascii="Times New Roman" w:cs="Times New Roman" w:eastAsia="Times New Roman" w:hAnsi="Times New Roman"/>
+              </w:rPr>
+            </w:pPr>
+            <w:r>
+              <w:rPr>
+                <w:rtl w:val="0"/>
+              </w:rPr>
+            </w:r>
+          </w:p>
+        </w:tc>
+        <w:tc>
+          <w:tcPr/>
+          <w:p>
+            <w:pPr>
+              <w:numPr>
+                <w:ilvl w:val="0"/>
+                <w:numId w:val="2"/>
+              </w:numPr>
+              <w:pBdr>
+                <w:top w:space="0" w:sz="0" w:val="nil"/>
+                <w:left w:space="0" w:sz="0" w:val="nil"/>
+                <w:bottom w:space="0" w:sz="0" w:val="nil"/>
+                <w:right w:space="0" w:sz="0" w:val="nil"/>
+                <w:between w:space="0" w:sz="0" w:val="nil"/>
+              </w:pBdr>
+              <w:spacing w:line="276" w:lineRule="auto"/>
+              <w:ind w:left="720" w:hanging="360"/>
+              <w:rPr>
+                <w:rFonts w:ascii="Times New Roman" w:cs="Times New Roman" w:eastAsia="Times New Roman" w:hAnsi="Times New Roman"/>
+                <w:u w:val="none"/>
+              </w:rPr>
+            </w:pPr>
+            <w:r>
+              <w:rPr>
+                <w:rFonts w:ascii="Times New Roman" w:cs="Times New Roman" w:eastAsia="Times New Roman" w:hAnsi="Times New Roman"/>
+                <w:rtl w:val="0"/>
+              </w:rPr>
+              <w:t xml:space="preserve">sistem menyimpan data barang</w:t>
             </w:r>
           </w:p>
         </w:tc>
@@ -11776,12 +11948,14 @@
     </w:tbl>
     <w:p>
       <w:pPr>
-        <w:spacing w:line="276" w:lineRule="auto"/>
-        <w:ind w:left="720"/>
+        <w:pStyle w:val="Heading4"/>
+        <w:ind w:left="0"/>
         <w:rPr>
           <w:rFonts w:ascii="Times New Roman" w:cs="Times New Roman" w:eastAsia="Times New Roman" w:hAnsi="Times New Roman"/>
         </w:rPr>
       </w:pPr>
+      <w:bookmarkStart w:colFirst="0" w:colLast="0" w:name="_vg9izr97xd4o" w:id="28"/>
+      <w:bookmarkEnd w:id="28"/>
       <w:r>
         <w:rPr>
           <w:rtl w:val="0"/>
@@ -11803,8 +11977,8 @@
           <w:szCs w:val="24"/>
         </w:rPr>
       </w:pPr>
-      <w:bookmarkStart w:colFirst="0" w:colLast="0" w:name="_qsh70q" w:id="28"/>
-      <w:bookmarkEnd w:id="28"/>
+      <w:bookmarkStart w:colFirst="0" w:colLast="0" w:name="_qsh70q" w:id="29"/>
+      <w:bookmarkEnd w:id="29"/>
       <w:r>
         <w:rPr>
           <w:i w:val="0"/>
@@ -12643,8 +12817,8 @@
           <w:szCs w:val="24"/>
         </w:rPr>
       </w:pPr>
-      <w:bookmarkStart w:colFirst="0" w:colLast="0" w:name="_3as4poj" w:id="29"/>
-      <w:bookmarkEnd w:id="29"/>
+      <w:bookmarkStart w:colFirst="0" w:colLast="0" w:name="_3as4poj" w:id="30"/>
+      <w:bookmarkEnd w:id="30"/>
       <w:r>
         <w:rPr>
           <w:i w:val="0"/>
@@ -12962,7 +13136,7 @@
               <w:widowControl w:val="1"/>
               <w:numPr>
                 <w:ilvl w:val="0"/>
-                <w:numId w:val="25"/>
+                <w:numId w:val="24"/>
               </w:numPr>
               <w:pBdr>
                 <w:top w:space="0" w:sz="0" w:val="nil"/>
@@ -12992,19 +13166,14 @@
             <w:r>
               <w:rPr>
                 <w:rFonts w:ascii="Times New Roman" w:cs="Times New Roman" w:eastAsia="Times New Roman" w:hAnsi="Times New Roman"/>
-                <w:b w:val="0"/>
-                <w:i w:val="0"/>
-                <w:smallCaps w:val="0"/>
-                <w:strike w:val="0"/>
-                <w:color w:val="000000"/>
-                <w:sz w:val="24"/>
-                <w:szCs w:val="24"/>
-                <w:u w:val="none"/>
-                <w:shd w:fill="auto" w:val="clear"/>
-                <w:vertAlign w:val="baseline"/>
-                <w:rtl w:val="0"/>
-              </w:rPr>
-              <w:t xml:space="preserve">Membuka profil</w:t>
+                <w:rtl w:val="0"/>
+              </w:rPr>
+              <w:t xml:space="preserve">melakukan Login</w:t>
+            </w:r>
+            <w:r>
+              <w:rPr>
+                <w:rtl w:val="0"/>
+              </w:rPr>
             </w:r>
           </w:p>
         </w:tc>
@@ -13068,7 +13237,7 @@
               <w:widowControl w:val="1"/>
               <w:numPr>
                 <w:ilvl w:val="0"/>
-                <w:numId w:val="25"/>
+                <w:numId w:val="24"/>
               </w:numPr>
               <w:pBdr>
                 <w:top w:space="0" w:sz="0" w:val="nil"/>
@@ -13098,19 +13267,14 @@
             <w:r>
               <w:rPr>
                 <w:rFonts w:ascii="Times New Roman" w:cs="Times New Roman" w:eastAsia="Times New Roman" w:hAnsi="Times New Roman"/>
-                <w:b w:val="0"/>
-                <w:i w:val="0"/>
-                <w:smallCaps w:val="0"/>
-                <w:strike w:val="0"/>
-                <w:color w:val="000000"/>
-                <w:sz w:val="24"/>
-                <w:szCs w:val="24"/>
-                <w:u w:val="none"/>
-                <w:shd w:fill="auto" w:val="clear"/>
-                <w:vertAlign w:val="baseline"/>
-                <w:rtl w:val="0"/>
-              </w:rPr>
-              <w:t xml:space="preserve">Menampilkan profil</w:t>
+                <w:rtl w:val="0"/>
+              </w:rPr>
+              <w:t xml:space="preserve">menampilkan beranda website</w:t>
+            </w:r>
+            <w:r>
+              <w:rPr>
+                <w:rtl w:val="0"/>
+              </w:rPr>
             </w:r>
           </w:p>
         </w:tc>
@@ -13141,7 +13305,7 @@
               <w:widowControl w:val="1"/>
               <w:numPr>
                 <w:ilvl w:val="0"/>
-                <w:numId w:val="25"/>
+                <w:numId w:val="24"/>
               </w:numPr>
               <w:pBdr>
                 <w:top w:space="0" w:sz="0" w:val="nil"/>
@@ -13183,7 +13347,19 @@
                 <w:vertAlign w:val="baseline"/>
                 <w:rtl w:val="0"/>
               </w:rPr>
-              <w:t xml:space="preserve">Klik barang hilang</w:t>
+              <w:t xml:space="preserve">Klik </w:t>
+            </w:r>
+            <w:r>
+              <w:rPr>
+                <w:rFonts w:ascii="Times New Roman" w:cs="Times New Roman" w:eastAsia="Times New Roman" w:hAnsi="Times New Roman"/>
+                <w:rtl w:val="0"/>
+              </w:rPr>
+              <w:t xml:space="preserve">riwayat</w:t>
+            </w:r>
+            <w:r>
+              <w:rPr>
+                <w:rtl w:val="0"/>
+              </w:rPr>
             </w:r>
           </w:p>
         </w:tc>
@@ -13226,8 +13402,72 @@
           <w:tcPr/>
           <w:p>
             <w:pPr>
-              <w:spacing w:line="276" w:lineRule="auto"/>
-              <w:ind w:left="720" w:hanging="720"/>
+              <w:keepNext w:val="0"/>
+              <w:keepLines w:val="0"/>
+              <w:widowControl w:val="1"/>
+              <w:pBdr>
+                <w:top w:space="0" w:sz="0" w:val="nil"/>
+                <w:left w:space="0" w:sz="0" w:val="nil"/>
+                <w:bottom w:space="0" w:sz="0" w:val="nil"/>
+                <w:right w:space="0" w:sz="0" w:val="nil"/>
+                <w:between w:space="0" w:sz="0" w:val="nil"/>
+              </w:pBdr>
+              <w:shd w:fill="auto" w:val="clear"/>
+              <w:spacing w:after="0" w:before="0" w:line="276" w:lineRule="auto"/>
+              <w:ind w:left="720" w:right="0" w:hanging="360"/>
+              <w:jc w:val="left"/>
+              <w:rPr>
+                <w:rFonts w:ascii="Times New Roman" w:cs="Times New Roman" w:eastAsia="Times New Roman" w:hAnsi="Times New Roman"/>
+                <w:b w:val="0"/>
+                <w:i w:val="0"/>
+                <w:smallCaps w:val="0"/>
+                <w:strike w:val="0"/>
+                <w:color w:val="000000"/>
+                <w:sz w:val="24"/>
+                <w:szCs w:val="24"/>
+                <w:u w:val="none"/>
+                <w:shd w:fill="auto" w:val="clear"/>
+                <w:vertAlign w:val="baseline"/>
+              </w:rPr>
+            </w:pPr>
+            <w:r>
+              <w:rPr>
+                <w:rtl w:val="0"/>
+              </w:rPr>
+            </w:r>
+          </w:p>
+        </w:tc>
+        <w:tc>
+          <w:tcPr/>
+          <w:p>
+            <w:pPr>
+              <w:numPr>
+                <w:ilvl w:val="0"/>
+                <w:numId w:val="24"/>
+              </w:numPr>
+              <w:spacing w:line="276" w:lineRule="auto"/>
+              <w:ind w:left="720" w:hanging="360"/>
+              <w:rPr>
+                <w:rFonts w:ascii="Times New Roman" w:cs="Times New Roman" w:eastAsia="Times New Roman" w:hAnsi="Times New Roman"/>
+                <w:u w:val="none"/>
+              </w:rPr>
+            </w:pPr>
+            <w:r>
+              <w:rPr>
+                <w:rFonts w:ascii="Times New Roman" w:cs="Times New Roman" w:eastAsia="Times New Roman" w:hAnsi="Times New Roman"/>
+                <w:rtl w:val="0"/>
+              </w:rPr>
+              <w:t xml:space="preserve">menampilkan pilihan riwayat</w:t>
+            </w:r>
+          </w:p>
+        </w:tc>
+      </w:tr>
+      <w:tr>
+        <w:tc>
+          <w:tcPr/>
+          <w:p>
+            <w:pPr>
+              <w:spacing w:line="276" w:lineRule="auto"/>
               <w:rPr>
                 <w:rFonts w:ascii="Times New Roman" w:cs="Times New Roman" w:eastAsia="Times New Roman" w:hAnsi="Times New Roman"/>
               </w:rPr>
@@ -13248,7 +13488,7 @@
               <w:widowControl w:val="1"/>
               <w:numPr>
                 <w:ilvl w:val="0"/>
-                <w:numId w:val="25"/>
+                <w:numId w:val="24"/>
               </w:numPr>
               <w:pBdr>
                 <w:top w:space="0" w:sz="0" w:val="nil"/>
@@ -13278,19 +13518,31 @@
             <w:r>
               <w:rPr>
                 <w:rFonts w:ascii="Times New Roman" w:cs="Times New Roman" w:eastAsia="Times New Roman" w:hAnsi="Times New Roman"/>
-                <w:b w:val="0"/>
-                <w:i w:val="0"/>
-                <w:smallCaps w:val="0"/>
-                <w:strike w:val="0"/>
-                <w:color w:val="000000"/>
-                <w:sz w:val="24"/>
-                <w:szCs w:val="24"/>
-                <w:u w:val="none"/>
-                <w:shd w:fill="auto" w:val="clear"/>
-                <w:vertAlign w:val="baseline"/>
-                <w:rtl w:val="0"/>
-              </w:rPr>
-              <w:t xml:space="preserve">Menampilkan history barang hilang</w:t>
+                <w:rtl w:val="0"/>
+              </w:rPr>
+              <w:t xml:space="preserve">klik riwayat barang hilang</w:t>
+            </w:r>
+            <w:r>
+              <w:rPr>
+                <w:rtl w:val="0"/>
+              </w:rPr>
+            </w:r>
+          </w:p>
+        </w:tc>
+        <w:tc>
+          <w:tcPr/>
+          <w:p>
+            <w:pPr>
+              <w:spacing w:line="276" w:lineRule="auto"/>
+              <w:ind w:left="720" w:hanging="360"/>
+              <w:rPr>
+                <w:rFonts w:ascii="Times New Roman" w:cs="Times New Roman" w:eastAsia="Times New Roman" w:hAnsi="Times New Roman"/>
+              </w:rPr>
+            </w:pPr>
+            <w:r>
+              <w:rPr>
+                <w:rtl w:val="0"/>
+              </w:rPr>
             </w:r>
           </w:p>
         </w:tc>
@@ -13301,6 +13553,23 @@
           <w:p>
             <w:pPr>
               <w:spacing w:line="276" w:lineRule="auto"/>
+              <w:rPr>
+                <w:rFonts w:ascii="Times New Roman" w:cs="Times New Roman" w:eastAsia="Times New Roman" w:hAnsi="Times New Roman"/>
+              </w:rPr>
+            </w:pPr>
+            <w:r>
+              <w:rPr>
+                <w:rtl w:val="0"/>
+              </w:rPr>
+            </w:r>
+          </w:p>
+        </w:tc>
+        <w:tc>
+          <w:tcPr/>
+          <w:p>
+            <w:pPr>
+              <w:spacing w:line="276" w:lineRule="auto"/>
+              <w:ind w:left="720" w:hanging="720"/>
               <w:rPr>
                 <w:rFonts w:ascii="Times New Roman" w:cs="Times New Roman" w:eastAsia="Times New Roman" w:hAnsi="Times New Roman"/>
               </w:rPr>
@@ -13321,7 +13590,7 @@
               <w:widowControl w:val="1"/>
               <w:numPr>
                 <w:ilvl w:val="0"/>
-                <w:numId w:val="25"/>
+                <w:numId w:val="24"/>
               </w:numPr>
               <w:pBdr>
                 <w:top w:space="0" w:sz="0" w:val="nil"/>
@@ -13363,7 +13632,128 @@
                 <w:vertAlign w:val="baseline"/>
                 <w:rtl w:val="0"/>
               </w:rPr>
-              <w:t xml:space="preserve">User melihat  history kehilangan</w:t>
+              <w:t xml:space="preserve">Menampilkan </w:t>
+            </w:r>
+            <w:r>
+              <w:rPr>
+                <w:rFonts w:ascii="Times New Roman" w:cs="Times New Roman" w:eastAsia="Times New Roman" w:hAnsi="Times New Roman"/>
+                <w:rtl w:val="0"/>
+              </w:rPr>
+              <w:t xml:space="preserve">riwayat </w:t>
+            </w:r>
+            <w:r>
+              <w:rPr>
+                <w:rFonts w:ascii="Times New Roman" w:cs="Times New Roman" w:eastAsia="Times New Roman" w:hAnsi="Times New Roman"/>
+                <w:b w:val="0"/>
+                <w:i w:val="0"/>
+                <w:smallCaps w:val="0"/>
+                <w:strike w:val="0"/>
+                <w:color w:val="000000"/>
+                <w:sz w:val="24"/>
+                <w:szCs w:val="24"/>
+                <w:u w:val="none"/>
+                <w:shd w:fill="auto" w:val="clear"/>
+                <w:vertAlign w:val="baseline"/>
+                <w:rtl w:val="0"/>
+              </w:rPr>
+              <w:t xml:space="preserve">barang hilang</w:t>
+            </w:r>
+          </w:p>
+        </w:tc>
+      </w:tr>
+      <w:tr>
+        <w:tc>
+          <w:tcPr/>
+          <w:p>
+            <w:pPr>
+              <w:spacing w:line="276" w:lineRule="auto"/>
+              <w:rPr>
+                <w:rFonts w:ascii="Times New Roman" w:cs="Times New Roman" w:eastAsia="Times New Roman" w:hAnsi="Times New Roman"/>
+              </w:rPr>
+            </w:pPr>
+            <w:r>
+              <w:rPr>
+                <w:rtl w:val="0"/>
+              </w:rPr>
+            </w:r>
+          </w:p>
+        </w:tc>
+        <w:tc>
+          <w:tcPr/>
+          <w:p>
+            <w:pPr>
+              <w:keepNext w:val="0"/>
+              <w:keepLines w:val="0"/>
+              <w:widowControl w:val="1"/>
+              <w:numPr>
+                <w:ilvl w:val="0"/>
+                <w:numId w:val="24"/>
+              </w:numPr>
+              <w:pBdr>
+                <w:top w:space="0" w:sz="0" w:val="nil"/>
+                <w:left w:space="0" w:sz="0" w:val="nil"/>
+                <w:bottom w:space="0" w:sz="0" w:val="nil"/>
+                <w:right w:space="0" w:sz="0" w:val="nil"/>
+                <w:between w:space="0" w:sz="0" w:val="nil"/>
+              </w:pBdr>
+              <w:shd w:fill="auto" w:val="clear"/>
+              <w:spacing w:after="0" w:before="0" w:line="276" w:lineRule="auto"/>
+              <w:ind w:left="720" w:right="0" w:hanging="360"/>
+              <w:jc w:val="left"/>
+              <w:rPr>
+                <w:rFonts w:ascii="Times New Roman" w:cs="Times New Roman" w:eastAsia="Times New Roman" w:hAnsi="Times New Roman"/>
+                <w:b w:val="0"/>
+                <w:i w:val="0"/>
+                <w:smallCaps w:val="0"/>
+                <w:strike w:val="0"/>
+                <w:color w:val="000000"/>
+                <w:sz w:val="24"/>
+                <w:szCs w:val="24"/>
+                <w:u w:val="none"/>
+                <w:shd w:fill="auto" w:val="clear"/>
+                <w:vertAlign w:val="baseline"/>
+              </w:rPr>
+            </w:pPr>
+            <w:r>
+              <w:rPr>
+                <w:rFonts w:ascii="Times New Roman" w:cs="Times New Roman" w:eastAsia="Times New Roman" w:hAnsi="Times New Roman"/>
+                <w:b w:val="0"/>
+                <w:i w:val="0"/>
+                <w:smallCaps w:val="0"/>
+                <w:strike w:val="0"/>
+                <w:color w:val="000000"/>
+                <w:sz w:val="24"/>
+                <w:szCs w:val="24"/>
+                <w:u w:val="none"/>
+                <w:shd w:fill="auto" w:val="clear"/>
+                <w:vertAlign w:val="baseline"/>
+                <w:rtl w:val="0"/>
+              </w:rPr>
+              <w:t xml:space="preserve">User melihat  </w:t>
+            </w:r>
+            <w:r>
+              <w:rPr>
+                <w:rFonts w:ascii="Times New Roman" w:cs="Times New Roman" w:eastAsia="Times New Roman" w:hAnsi="Times New Roman"/>
+                <w:rtl w:val="0"/>
+              </w:rPr>
+              <w:t xml:space="preserve">riwayat </w:t>
+            </w:r>
+            <w:r>
+              <w:rPr>
+                <w:rFonts w:ascii="Times New Roman" w:cs="Times New Roman" w:eastAsia="Times New Roman" w:hAnsi="Times New Roman"/>
+                <w:b w:val="0"/>
+                <w:i w:val="0"/>
+                <w:smallCaps w:val="0"/>
+                <w:strike w:val="0"/>
+                <w:color w:val="000000"/>
+                <w:sz w:val="24"/>
+                <w:szCs w:val="24"/>
+                <w:u w:val="none"/>
+                <w:shd w:fill="auto" w:val="clear"/>
+                <w:vertAlign w:val="baseline"/>
+                <w:rtl w:val="0"/>
+              </w:rPr>
+              <w:t xml:space="preserve">kehilangan</w:t>
             </w:r>
           </w:p>
         </w:tc>
@@ -13414,8 +13804,8 @@
           <w:szCs w:val="24"/>
         </w:rPr>
       </w:pPr>
-      <w:bookmarkStart w:colFirst="0" w:colLast="0" w:name="_1pxezwc" w:id="30"/>
-      <w:bookmarkEnd w:id="30"/>
+      <w:bookmarkStart w:colFirst="0" w:colLast="0" w:name="_1pxezwc" w:id="31"/>
+      <w:bookmarkEnd w:id="31"/>
       <w:r>
         <w:rPr>
           <w:i w:val="0"/>
@@ -13733,7 +14123,7 @@
               <w:widowControl w:val="1"/>
               <w:numPr>
                 <w:ilvl w:val="0"/>
-                <w:numId w:val="24"/>
+                <w:numId w:val="23"/>
               </w:numPr>
               <w:pBdr>
                 <w:top w:space="0" w:sz="0" w:val="nil"/>
@@ -13775,7 +14165,19 @@
                 <w:vertAlign w:val="baseline"/>
                 <w:rtl w:val="0"/>
               </w:rPr>
-              <w:t xml:space="preserve">Membuka profil</w:t>
+              <w:t xml:space="preserve">M</w:t>
+            </w:r>
+            <w:r>
+              <w:rPr>
+                <w:rFonts w:ascii="Times New Roman" w:cs="Times New Roman" w:eastAsia="Times New Roman" w:hAnsi="Times New Roman"/>
+                <w:rtl w:val="0"/>
+              </w:rPr>
+              <w:t xml:space="preserve">elakukan login</w:t>
+            </w:r>
+            <w:r>
+              <w:rPr>
+                <w:rtl w:val="0"/>
+              </w:rPr>
             </w:r>
           </w:p>
         </w:tc>
@@ -13839,7 +14241,7 @@
               <w:widowControl w:val="1"/>
               <w:numPr>
                 <w:ilvl w:val="0"/>
-                <w:numId w:val="24"/>
+                <w:numId w:val="23"/>
               </w:numPr>
               <w:pBdr>
                 <w:top w:space="0" w:sz="0" w:val="nil"/>
@@ -13881,7 +14283,19 @@
                 <w:vertAlign w:val="baseline"/>
                 <w:rtl w:val="0"/>
               </w:rPr>
-              <w:t xml:space="preserve">Menampilkan profil</w:t>
+              <w:t xml:space="preserve">M</w:t>
+            </w:r>
+            <w:r>
+              <w:rPr>
+                <w:rFonts w:ascii="Times New Roman" w:cs="Times New Roman" w:eastAsia="Times New Roman" w:hAnsi="Times New Roman"/>
+                <w:rtl w:val="0"/>
+              </w:rPr>
+              <w:t xml:space="preserve">enampilkan beranda website</w:t>
+            </w:r>
+            <w:r>
+              <w:rPr>
+                <w:rtl w:val="0"/>
+              </w:rPr>
             </w:r>
           </w:p>
         </w:tc>
@@ -13912,7 +14326,7 @@
               <w:widowControl w:val="1"/>
               <w:numPr>
                 <w:ilvl w:val="0"/>
-                <w:numId w:val="24"/>
+                <w:numId w:val="23"/>
               </w:numPr>
               <w:pBdr>
                 <w:top w:space="0" w:sz="0" w:val="nil"/>
@@ -13954,7 +14368,19 @@
                 <w:vertAlign w:val="baseline"/>
                 <w:rtl w:val="0"/>
               </w:rPr>
-              <w:t xml:space="preserve">Klik barang ditemukan</w:t>
+              <w:t xml:space="preserve">Klik </w:t>
+            </w:r>
+            <w:r>
+              <w:rPr>
+                <w:rFonts w:ascii="Times New Roman" w:cs="Times New Roman" w:eastAsia="Times New Roman" w:hAnsi="Times New Roman"/>
+                <w:rtl w:val="0"/>
+              </w:rPr>
+              <w:t xml:space="preserve">riwayat</w:t>
+            </w:r>
+            <w:r>
+              <w:rPr>
+                <w:rtl w:val="0"/>
+              </w:rPr>
             </w:r>
           </w:p>
         </w:tc>
@@ -13997,8 +14423,72 @@
           <w:tcPr/>
           <w:p>
             <w:pPr>
-              <w:spacing w:line="276" w:lineRule="auto"/>
-              <w:ind w:left="720" w:hanging="720"/>
+              <w:keepNext w:val="0"/>
+              <w:keepLines w:val="0"/>
+              <w:widowControl w:val="1"/>
+              <w:pBdr>
+                <w:top w:space="0" w:sz="0" w:val="nil"/>
+                <w:left w:space="0" w:sz="0" w:val="nil"/>
+                <w:bottom w:space="0" w:sz="0" w:val="nil"/>
+                <w:right w:space="0" w:sz="0" w:val="nil"/>
+                <w:between w:space="0" w:sz="0" w:val="nil"/>
+              </w:pBdr>
+              <w:shd w:fill="auto" w:val="clear"/>
+              <w:spacing w:after="0" w:before="0" w:line="276" w:lineRule="auto"/>
+              <w:ind w:left="720" w:right="0" w:hanging="360"/>
+              <w:jc w:val="left"/>
+              <w:rPr>
+                <w:rFonts w:ascii="Times New Roman" w:cs="Times New Roman" w:eastAsia="Times New Roman" w:hAnsi="Times New Roman"/>
+                <w:b w:val="0"/>
+                <w:i w:val="0"/>
+                <w:smallCaps w:val="0"/>
+                <w:strike w:val="0"/>
+                <w:color w:val="000000"/>
+                <w:sz w:val="24"/>
+                <w:szCs w:val="24"/>
+                <w:u w:val="none"/>
+                <w:shd w:fill="auto" w:val="clear"/>
+                <w:vertAlign w:val="baseline"/>
+              </w:rPr>
+            </w:pPr>
+            <w:r>
+              <w:rPr>
+                <w:rtl w:val="0"/>
+              </w:rPr>
+            </w:r>
+          </w:p>
+        </w:tc>
+        <w:tc>
+          <w:tcPr/>
+          <w:p>
+            <w:pPr>
+              <w:numPr>
+                <w:ilvl w:val="0"/>
+                <w:numId w:val="23"/>
+              </w:numPr>
+              <w:spacing w:line="276" w:lineRule="auto"/>
+              <w:ind w:left="720" w:hanging="360"/>
+              <w:rPr>
+                <w:rFonts w:ascii="Times New Roman" w:cs="Times New Roman" w:eastAsia="Times New Roman" w:hAnsi="Times New Roman"/>
+                <w:u w:val="none"/>
+              </w:rPr>
+            </w:pPr>
+            <w:r>
+              <w:rPr>
+                <w:rFonts w:ascii="Times New Roman" w:cs="Times New Roman" w:eastAsia="Times New Roman" w:hAnsi="Times New Roman"/>
+                <w:rtl w:val="0"/>
+              </w:rPr>
+              <w:t xml:space="preserve">menampilkan pilihan riwayat</w:t>
+            </w:r>
+          </w:p>
+        </w:tc>
+      </w:tr>
+      <w:tr>
+        <w:tc>
+          <w:tcPr/>
+          <w:p>
+            <w:pPr>
+              <w:spacing w:line="276" w:lineRule="auto"/>
               <w:rPr>
                 <w:rFonts w:ascii="Times New Roman" w:cs="Times New Roman" w:eastAsia="Times New Roman" w:hAnsi="Times New Roman"/>
               </w:rPr>
@@ -14019,7 +14509,7 @@
               <w:widowControl w:val="1"/>
               <w:numPr>
                 <w:ilvl w:val="0"/>
-                <w:numId w:val="24"/>
+                <w:numId w:val="23"/>
               </w:numPr>
               <w:pBdr>
                 <w:top w:space="0" w:sz="0" w:val="nil"/>
@@ -14049,19 +14539,31 @@
             <w:r>
               <w:rPr>
                 <w:rFonts w:ascii="Times New Roman" w:cs="Times New Roman" w:eastAsia="Times New Roman" w:hAnsi="Times New Roman"/>
-                <w:b w:val="0"/>
-                <w:i w:val="0"/>
-                <w:smallCaps w:val="0"/>
-                <w:strike w:val="0"/>
-                <w:color w:val="000000"/>
-                <w:sz w:val="24"/>
-                <w:szCs w:val="24"/>
-                <w:u w:val="none"/>
-                <w:shd w:fill="auto" w:val="clear"/>
-                <w:vertAlign w:val="baseline"/>
-                <w:rtl w:val="0"/>
-              </w:rPr>
-              <w:t xml:space="preserve">Menampilkan history barang ditemukan</w:t>
+                <w:rtl w:val="0"/>
+              </w:rPr>
+              <w:t xml:space="preserve">klik riwayat barang ditemukan</w:t>
+            </w:r>
+            <w:r>
+              <w:rPr>
+                <w:rtl w:val="0"/>
+              </w:rPr>
+            </w:r>
+          </w:p>
+        </w:tc>
+        <w:tc>
+          <w:tcPr/>
+          <w:p>
+            <w:pPr>
+              <w:spacing w:line="276" w:lineRule="auto"/>
+              <w:ind w:left="720" w:hanging="360"/>
+              <w:rPr>
+                <w:rFonts w:ascii="Times New Roman" w:cs="Times New Roman" w:eastAsia="Times New Roman" w:hAnsi="Times New Roman"/>
+              </w:rPr>
+            </w:pPr>
+            <w:r>
+              <w:rPr>
+                <w:rtl w:val="0"/>
+              </w:rPr>
             </w:r>
           </w:p>
         </w:tc>
@@ -14072,6 +14574,23 @@
           <w:p>
             <w:pPr>
               <w:spacing w:line="276" w:lineRule="auto"/>
+              <w:rPr>
+                <w:rFonts w:ascii="Times New Roman" w:cs="Times New Roman" w:eastAsia="Times New Roman" w:hAnsi="Times New Roman"/>
+              </w:rPr>
+            </w:pPr>
+            <w:r>
+              <w:rPr>
+                <w:rtl w:val="0"/>
+              </w:rPr>
+            </w:r>
+          </w:p>
+        </w:tc>
+        <w:tc>
+          <w:tcPr/>
+          <w:p>
+            <w:pPr>
+              <w:spacing w:line="276" w:lineRule="auto"/>
+              <w:ind w:left="720" w:hanging="720"/>
               <w:rPr>
                 <w:rFonts w:ascii="Times New Roman" w:cs="Times New Roman" w:eastAsia="Times New Roman" w:hAnsi="Times New Roman"/>
               </w:rPr>
@@ -14092,7 +14611,7 @@
               <w:widowControl w:val="1"/>
               <w:numPr>
                 <w:ilvl w:val="0"/>
-                <w:numId w:val="24"/>
+                <w:numId w:val="23"/>
               </w:numPr>
               <w:pBdr>
                 <w:top w:space="0" w:sz="0" w:val="nil"/>
@@ -14134,24 +14653,31 @@
                 <w:vertAlign w:val="baseline"/>
                 <w:rtl w:val="0"/>
               </w:rPr>
-              <w:t xml:space="preserve">User melihat history penemuan</w:t>
-            </w:r>
-          </w:p>
-        </w:tc>
-        <w:tc>
-          <w:tcPr/>
-          <w:p>
-            <w:pPr>
-              <w:spacing w:line="276" w:lineRule="auto"/>
-              <w:ind w:left="720" w:hanging="720"/>
-              <w:rPr>
-                <w:rFonts w:ascii="Times New Roman" w:cs="Times New Roman" w:eastAsia="Times New Roman" w:hAnsi="Times New Roman"/>
-              </w:rPr>
-            </w:pPr>
-            <w:r>
-              <w:rPr>
-                <w:rtl w:val="0"/>
-              </w:rPr>
+              <w:t xml:space="preserve">Menampilkan </w:t>
+            </w:r>
+            <w:r>
+              <w:rPr>
+                <w:rFonts w:ascii="Times New Roman" w:cs="Times New Roman" w:eastAsia="Times New Roman" w:hAnsi="Times New Roman"/>
+                <w:rtl w:val="0"/>
+              </w:rPr>
+              <w:t xml:space="preserve">riwayat </w:t>
+            </w:r>
+            <w:r>
+              <w:rPr>
+                <w:rFonts w:ascii="Times New Roman" w:cs="Times New Roman" w:eastAsia="Times New Roman" w:hAnsi="Times New Roman"/>
+                <w:b w:val="0"/>
+                <w:i w:val="0"/>
+                <w:smallCaps w:val="0"/>
+                <w:strike w:val="0"/>
+                <w:color w:val="000000"/>
+                <w:sz w:val="24"/>
+                <w:szCs w:val="24"/>
+                <w:u w:val="none"/>
+                <w:shd w:fill="auto" w:val="clear"/>
+                <w:vertAlign w:val="baseline"/>
+                <w:rtl w:val="0"/>
+              </w:rPr>
+              <w:t xml:space="preserve">barang ditemukan</w:t>
             </w:r>
           </w:p>
         </w:tc>
@@ -14162,23 +14688,6 @@
           <w:p>
             <w:pPr>
               <w:spacing w:line="276" w:lineRule="auto"/>
-              <w:rPr>
-                <w:rFonts w:ascii="Times New Roman" w:cs="Times New Roman" w:eastAsia="Times New Roman" w:hAnsi="Times New Roman"/>
-              </w:rPr>
-            </w:pPr>
-            <w:r>
-              <w:rPr>
-                <w:rtl w:val="0"/>
-              </w:rPr>
-            </w:r>
-          </w:p>
-        </w:tc>
-        <w:tc>
-          <w:tcPr/>
-          <w:p>
-            <w:pPr>
-              <w:spacing w:line="276" w:lineRule="auto"/>
-              <w:ind w:left="720" w:hanging="720"/>
               <w:rPr>
                 <w:rFonts w:ascii="Times New Roman" w:cs="Times New Roman" w:eastAsia="Times New Roman" w:hAnsi="Times New Roman"/>
               </w:rPr>
@@ -14199,7 +14708,7 @@
               <w:widowControl w:val="1"/>
               <w:numPr>
                 <w:ilvl w:val="0"/>
-                <w:numId w:val="13"/>
+                <w:numId w:val="23"/>
               </w:numPr>
               <w:pBdr>
                 <w:top w:space="0" w:sz="0" w:val="nil"/>
@@ -14228,6 +14737,133 @@
             </w:pPr>
             <w:r>
               <w:rPr>
+                <w:rFonts w:ascii="Times New Roman" w:cs="Times New Roman" w:eastAsia="Times New Roman" w:hAnsi="Times New Roman"/>
+                <w:b w:val="0"/>
+                <w:i w:val="0"/>
+                <w:smallCaps w:val="0"/>
+                <w:strike w:val="0"/>
+                <w:color w:val="000000"/>
+                <w:sz w:val="24"/>
+                <w:szCs w:val="24"/>
+                <w:u w:val="none"/>
+                <w:shd w:fill="auto" w:val="clear"/>
+                <w:vertAlign w:val="baseline"/>
+                <w:rtl w:val="0"/>
+              </w:rPr>
+              <w:t xml:space="preserve">User melihat </w:t>
+            </w:r>
+            <w:r>
+              <w:rPr>
+                <w:rFonts w:ascii="Times New Roman" w:cs="Times New Roman" w:eastAsia="Times New Roman" w:hAnsi="Times New Roman"/>
+                <w:rtl w:val="0"/>
+              </w:rPr>
+              <w:t xml:space="preserve">riwayat </w:t>
+            </w:r>
+            <w:r>
+              <w:rPr>
+                <w:rFonts w:ascii="Times New Roman" w:cs="Times New Roman" w:eastAsia="Times New Roman" w:hAnsi="Times New Roman"/>
+                <w:b w:val="0"/>
+                <w:i w:val="0"/>
+                <w:smallCaps w:val="0"/>
+                <w:strike w:val="0"/>
+                <w:color w:val="000000"/>
+                <w:sz w:val="24"/>
+                <w:szCs w:val="24"/>
+                <w:u w:val="none"/>
+                <w:shd w:fill="auto" w:val="clear"/>
+                <w:vertAlign w:val="baseline"/>
+                <w:rtl w:val="0"/>
+              </w:rPr>
+              <w:t xml:space="preserve">penemuan barang</w:t>
+            </w:r>
+          </w:p>
+        </w:tc>
+        <w:tc>
+          <w:tcPr/>
+          <w:p>
+            <w:pPr>
+              <w:spacing w:line="276" w:lineRule="auto"/>
+              <w:ind w:left="720" w:hanging="720"/>
+              <w:rPr>
+                <w:rFonts w:ascii="Times New Roman" w:cs="Times New Roman" w:eastAsia="Times New Roman" w:hAnsi="Times New Roman"/>
+              </w:rPr>
+            </w:pPr>
+            <w:r>
+              <w:rPr>
+                <w:rtl w:val="0"/>
+              </w:rPr>
+            </w:r>
+          </w:p>
+        </w:tc>
+      </w:tr>
+      <w:tr>
+        <w:tc>
+          <w:tcPr/>
+          <w:p>
+            <w:pPr>
+              <w:spacing w:line="276" w:lineRule="auto"/>
+              <w:rPr>
+                <w:rFonts w:ascii="Times New Roman" w:cs="Times New Roman" w:eastAsia="Times New Roman" w:hAnsi="Times New Roman"/>
+              </w:rPr>
+            </w:pPr>
+            <w:r>
+              <w:rPr>
+                <w:rtl w:val="0"/>
+              </w:rPr>
+            </w:r>
+          </w:p>
+        </w:tc>
+        <w:tc>
+          <w:tcPr/>
+          <w:p>
+            <w:pPr>
+              <w:spacing w:line="276" w:lineRule="auto"/>
+              <w:ind w:left="720" w:hanging="720"/>
+              <w:rPr>
+                <w:rFonts w:ascii="Times New Roman" w:cs="Times New Roman" w:eastAsia="Times New Roman" w:hAnsi="Times New Roman"/>
+              </w:rPr>
+            </w:pPr>
+            <w:r>
+              <w:rPr>
+                <w:rtl w:val="0"/>
+              </w:rPr>
+            </w:r>
+          </w:p>
+        </w:tc>
+        <w:tc>
+          <w:tcPr/>
+          <w:p>
+            <w:pPr>
+              <w:keepNext w:val="0"/>
+              <w:keepLines w:val="0"/>
+              <w:widowControl w:val="1"/>
+              <w:pBdr>
+                <w:top w:space="0" w:sz="0" w:val="nil"/>
+                <w:left w:space="0" w:sz="0" w:val="nil"/>
+                <w:bottom w:space="0" w:sz="0" w:val="nil"/>
+                <w:right w:space="0" w:sz="0" w:val="nil"/>
+                <w:between w:space="0" w:sz="0" w:val="nil"/>
+              </w:pBdr>
+              <w:shd w:fill="auto" w:val="clear"/>
+              <w:spacing w:after="0" w:before="0" w:line="276" w:lineRule="auto"/>
+              <w:ind w:left="720" w:right="0" w:firstLine="0"/>
+              <w:jc w:val="left"/>
+              <w:rPr>
+                <w:rFonts w:ascii="Times New Roman" w:cs="Times New Roman" w:eastAsia="Times New Roman" w:hAnsi="Times New Roman"/>
+                <w:b w:val="0"/>
+                <w:i w:val="0"/>
+                <w:smallCaps w:val="0"/>
+                <w:strike w:val="0"/>
+                <w:color w:val="000000"/>
+                <w:sz w:val="24"/>
+                <w:szCs w:val="24"/>
+                <w:u w:val="none"/>
+                <w:shd w:fill="auto" w:val="clear"/>
+                <w:vertAlign w:val="baseline"/>
+              </w:rPr>
+            </w:pPr>
+            <w:r>
+              <w:rPr>
                 <w:rtl w:val="0"/>
               </w:rPr>
             </w:r>
@@ -14250,8 +14886,8 @@
           <w:szCs w:val="24"/>
         </w:rPr>
       </w:pPr>
-      <w:bookmarkStart w:colFirst="0" w:colLast="0" w:name="_49x2ik5" w:id="31"/>
-      <w:bookmarkEnd w:id="31"/>
+      <w:bookmarkStart w:colFirst="0" w:colLast="0" w:name="_49x2ik5" w:id="32"/>
+      <w:bookmarkEnd w:id="32"/>
       <w:r>
         <w:rPr>
           <w:i w:val="0"/>
@@ -14578,7 +15214,7 @@
               <w:widowControl w:val="1"/>
               <w:numPr>
                 <w:ilvl w:val="0"/>
-                <w:numId w:val="23"/>
+                <w:numId w:val="22"/>
               </w:numPr>
               <w:pBdr>
                 <w:top w:space="0" w:sz="0" w:val="nil"/>
@@ -14684,7 +15320,7 @@
               <w:widowControl w:val="1"/>
               <w:numPr>
                 <w:ilvl w:val="0"/>
-                <w:numId w:val="23"/>
+                <w:numId w:val="22"/>
               </w:numPr>
               <w:pBdr>
                 <w:top w:space="0" w:sz="0" w:val="nil"/>
@@ -14754,7 +15390,7 @@
             <w:pPr>
               <w:numPr>
                 <w:ilvl w:val="0"/>
-                <w:numId w:val="23"/>
+                <w:numId w:val="22"/>
               </w:numPr>
               <w:spacing w:line="276" w:lineRule="auto"/>
               <w:ind w:left="720" w:hanging="360"/>
@@ -14894,7 +15530,7 @@
               <w:widowControl w:val="1"/>
               <w:numPr>
                 <w:ilvl w:val="0"/>
-                <w:numId w:val="23"/>
+                <w:numId w:val="22"/>
               </w:numPr>
               <w:pBdr>
                 <w:top w:space="0" w:sz="0" w:val="nil"/>
@@ -14962,8 +15598,8 @@
           <w:szCs w:val="24"/>
         </w:rPr>
       </w:pPr>
-      <w:bookmarkStart w:colFirst="0" w:colLast="0" w:name="_2p2csry" w:id="32"/>
-      <w:bookmarkEnd w:id="32"/>
+      <w:bookmarkStart w:colFirst="0" w:colLast="0" w:name="_2p2csry" w:id="33"/>
+      <w:bookmarkEnd w:id="33"/>
       <w:r>
         <w:rPr>
           <w:i w:val="0"/>
@@ -16300,8 +16936,8 @@
           <w:szCs w:val="24"/>
         </w:rPr>
       </w:pPr>
-      <w:bookmarkStart w:colFirst="0" w:colLast="0" w:name="_147n2zr" w:id="33"/>
-      <w:bookmarkEnd w:id="33"/>
+      <w:bookmarkStart w:colFirst="0" w:colLast="0" w:name="_147n2zr" w:id="34"/>
+      <w:bookmarkEnd w:id="34"/>
       <w:r>
         <w:rPr>
           <w:i w:val="0"/>
@@ -16675,19 +17311,14 @@
             <w:r>
               <w:rPr>
                 <w:rFonts w:ascii="Times New Roman" w:cs="Times New Roman" w:eastAsia="Times New Roman" w:hAnsi="Times New Roman"/>
-                <w:b w:val="0"/>
-                <w:i w:val="0"/>
-                <w:smallCaps w:val="0"/>
-                <w:strike w:val="0"/>
-                <w:color w:val="000000"/>
-                <w:sz w:val="24"/>
-                <w:szCs w:val="24"/>
-                <w:u w:val="none"/>
-                <w:shd w:fill="auto" w:val="clear"/>
-                <w:vertAlign w:val="baseline"/>
-                <w:rtl w:val="0"/>
-              </w:rPr>
-              <w:t xml:space="preserve">membuka profil</w:t>
+                <w:rtl w:val="0"/>
+              </w:rPr>
+              <w:t xml:space="preserve">melakukan login</w:t>
+            </w:r>
+            <w:r>
+              <w:rPr>
+                <w:rtl w:val="0"/>
+              </w:rPr>
             </w:r>
           </w:p>
         </w:tc>
@@ -16793,7 +17424,19 @@
                 <w:vertAlign w:val="baseline"/>
                 <w:rtl w:val="0"/>
               </w:rPr>
-              <w:t xml:space="preserve">Menampilkan profil</w:t>
+              <w:t xml:space="preserve">Menampilkan </w:t>
+            </w:r>
+            <w:r>
+              <w:rPr>
+                <w:rFonts w:ascii="Times New Roman" w:cs="Times New Roman" w:eastAsia="Times New Roman" w:hAnsi="Times New Roman"/>
+                <w:rtl w:val="0"/>
+              </w:rPr>
+              <w:t xml:space="preserve">beranda website</w:t>
+            </w:r>
+            <w:r>
+              <w:rPr>
+                <w:rtl w:val="0"/>
+              </w:rPr>
             </w:r>
           </w:p>
         </w:tc>
@@ -18117,8 +18760,8 @@
           <w:szCs w:val="24"/>
         </w:rPr>
       </w:pPr>
-      <w:bookmarkStart w:colFirst="0" w:colLast="0" w:name="_3o7alnk" w:id="34"/>
-      <w:bookmarkEnd w:id="34"/>
+      <w:bookmarkStart w:colFirst="0" w:colLast="0" w:name="_3o7alnk" w:id="35"/>
+      <w:bookmarkEnd w:id="35"/>
       <w:r>
         <w:rPr>
           <w:i w:val="0"/>
@@ -18445,7 +19088,7 @@
               <w:widowControl w:val="1"/>
               <w:numPr>
                 <w:ilvl w:val="0"/>
-                <w:numId w:val="16"/>
+                <w:numId w:val="15"/>
               </w:numPr>
               <w:pBdr>
                 <w:top w:space="0" w:sz="0" w:val="nil"/>
@@ -18487,7 +19130,19 @@
                 <w:vertAlign w:val="baseline"/>
                 <w:rtl w:val="0"/>
               </w:rPr>
-              <w:t xml:space="preserve">Membuka profil</w:t>
+              <w:t xml:space="preserve">Me</w:t>
+            </w:r>
+            <w:r>
+              <w:rPr>
+                <w:rFonts w:ascii="Times New Roman" w:cs="Times New Roman" w:eastAsia="Times New Roman" w:hAnsi="Times New Roman"/>
+                <w:rtl w:val="0"/>
+              </w:rPr>
+              <w:t xml:space="preserve">lakukan login</w:t>
+            </w:r>
+            <w:r>
+              <w:rPr>
+                <w:rtl w:val="0"/>
+              </w:rPr>
             </w:r>
           </w:p>
         </w:tc>
@@ -18551,7 +19206,7 @@
               <w:widowControl w:val="1"/>
               <w:numPr>
                 <w:ilvl w:val="0"/>
-                <w:numId w:val="16"/>
+                <w:numId w:val="15"/>
               </w:numPr>
               <w:pBdr>
                 <w:top w:space="0" w:sz="0" w:val="nil"/>
@@ -18593,7 +19248,19 @@
                 <w:vertAlign w:val="baseline"/>
                 <w:rtl w:val="0"/>
               </w:rPr>
-              <w:t xml:space="preserve">Menampilkan profil</w:t>
+              <w:t xml:space="preserve">Menampilkan </w:t>
+            </w:r>
+            <w:r>
+              <w:rPr>
+                <w:rFonts w:ascii="Times New Roman" w:cs="Times New Roman" w:eastAsia="Times New Roman" w:hAnsi="Times New Roman"/>
+                <w:rtl w:val="0"/>
+              </w:rPr>
+              <w:t xml:space="preserve">beranda website</w:t>
+            </w:r>
+            <w:r>
+              <w:rPr>
+                <w:rtl w:val="0"/>
+              </w:rPr>
             </w:r>
           </w:p>
         </w:tc>
@@ -18624,7 +19291,7 @@
               <w:widowControl w:val="1"/>
               <w:numPr>
                 <w:ilvl w:val="0"/>
-                <w:numId w:val="16"/>
+                <w:numId w:val="15"/>
               </w:numPr>
               <w:pBdr>
                 <w:top w:space="0" w:sz="0" w:val="nil"/>
@@ -18731,7 +19398,7 @@
               <w:widowControl w:val="1"/>
               <w:numPr>
                 <w:ilvl w:val="0"/>
-                <w:numId w:val="16"/>
+                <w:numId w:val="15"/>
               </w:numPr>
               <w:pBdr>
                 <w:top w:space="0" w:sz="0" w:val="nil"/>
@@ -18804,7 +19471,7 @@
               <w:widowControl w:val="1"/>
               <w:numPr>
                 <w:ilvl w:val="0"/>
-                <w:numId w:val="16"/>
+                <w:numId w:val="15"/>
               </w:numPr>
               <w:pBdr>
                 <w:top w:space="0" w:sz="0" w:val="nil"/>
@@ -18933,7 +19600,7 @@
               <w:widowControl w:val="1"/>
               <w:numPr>
                 <w:ilvl w:val="0"/>
-                <w:numId w:val="16"/>
+                <w:numId w:val="15"/>
               </w:numPr>
               <w:pBdr>
                 <w:top w:space="0" w:sz="0" w:val="nil"/>
@@ -19006,7 +19673,7 @@
               <w:widowControl w:val="1"/>
               <w:numPr>
                 <w:ilvl w:val="0"/>
-                <w:numId w:val="16"/>
+                <w:numId w:val="15"/>
               </w:numPr>
               <w:pBdr>
                 <w:top w:space="0" w:sz="0" w:val="nil"/>
@@ -19157,7 +19824,7 @@
               <w:widowControl w:val="1"/>
               <w:numPr>
                 <w:ilvl w:val="0"/>
-                <w:numId w:val="16"/>
+                <w:numId w:val="15"/>
               </w:numPr>
               <w:pBdr>
                 <w:top w:space="0" w:sz="0" w:val="nil"/>
@@ -19220,8 +19887,8 @@
           <w:szCs w:val="24"/>
         </w:rPr>
       </w:pPr>
-      <w:bookmarkStart w:colFirst="0" w:colLast="0" w:name="_23ckvvd" w:id="35"/>
-      <w:bookmarkEnd w:id="35"/>
+      <w:bookmarkStart w:colFirst="0" w:colLast="0" w:name="_23ckvvd" w:id="36"/>
+      <w:bookmarkEnd w:id="36"/>
       <w:r>
         <w:rPr>
           <w:i w:val="0"/>
@@ -19548,7 +20215,7 @@
               <w:widowControl w:val="1"/>
               <w:numPr>
                 <w:ilvl w:val="0"/>
-                <w:numId w:val="15"/>
+                <w:numId w:val="14"/>
               </w:numPr>
               <w:pBdr>
                 <w:top w:space="0" w:sz="0" w:val="nil"/>
@@ -19661,7 +20328,7 @@
               <w:widowControl w:val="1"/>
               <w:numPr>
                 <w:ilvl w:val="0"/>
-                <w:numId w:val="15"/>
+                <w:numId w:val="14"/>
               </w:numPr>
               <w:pBdr>
                 <w:top w:space="0" w:sz="0" w:val="nil"/>
@@ -19734,7 +20401,7 @@
               <w:widowControl w:val="1"/>
               <w:numPr>
                 <w:ilvl w:val="0"/>
-                <w:numId w:val="15"/>
+                <w:numId w:val="14"/>
               </w:numPr>
               <w:pBdr>
                 <w:top w:space="0" w:sz="0" w:val="nil"/>
@@ -19841,7 +20508,7 @@
               <w:widowControl w:val="1"/>
               <w:numPr>
                 <w:ilvl w:val="0"/>
-                <w:numId w:val="15"/>
+                <w:numId w:val="14"/>
               </w:numPr>
               <w:pBdr>
                 <w:top w:space="0" w:sz="0" w:val="nil"/>
@@ -19914,7 +20581,7 @@
               <w:widowControl w:val="1"/>
               <w:numPr>
                 <w:ilvl w:val="0"/>
-                <w:numId w:val="15"/>
+                <w:numId w:val="14"/>
               </w:numPr>
               <w:pBdr>
                 <w:top w:space="0" w:sz="0" w:val="nil"/>
@@ -20043,7 +20710,7 @@
               <w:widowControl w:val="1"/>
               <w:numPr>
                 <w:ilvl w:val="0"/>
-                <w:numId w:val="15"/>
+                <w:numId w:val="14"/>
               </w:numPr>
               <w:pBdr>
                 <w:top w:space="0" w:sz="0" w:val="nil"/>
@@ -20137,8 +20804,8 @@
           <w:szCs w:val="22"/>
         </w:rPr>
       </w:pPr>
-      <w:bookmarkStart w:colFirst="0" w:colLast="0" w:name="_co2jych70ors" w:id="36"/>
-      <w:bookmarkEnd w:id="36"/>
+      <w:bookmarkStart w:colFirst="0" w:colLast="0" w:name="_co2jych70ors" w:id="37"/>
+      <w:bookmarkEnd w:id="37"/>
       <w:r>
         <w:rPr>
           <w:i w:val="0"/>
@@ -20467,7 +21134,7 @@
             <w:pPr>
               <w:numPr>
                 <w:ilvl w:val="0"/>
-                <w:numId w:val="17"/>
+                <w:numId w:val="16"/>
               </w:numPr>
               <w:spacing w:line="276" w:lineRule="auto"/>
               <w:ind w:left="720" w:hanging="360"/>
@@ -20551,7 +21218,7 @@
                 <w:rFonts w:ascii="Times New Roman" w:cs="Times New Roman" w:eastAsia="Times New Roman" w:hAnsi="Times New Roman"/>
                 <w:rtl w:val="0"/>
               </w:rPr>
-              <w:t xml:space="preserve">2. Menampilkan pengaturan.</w:t>
+              <w:t xml:space="preserve">2. Menampilkan laman edit profil</w:t>
             </w:r>
           </w:p>
         </w:tc>
@@ -20600,8 +21267,8 @@
           <w:rFonts w:ascii="Times New Roman" w:cs="Times New Roman" w:eastAsia="Times New Roman" w:hAnsi="Times New Roman"/>
         </w:rPr>
       </w:pPr>
-      <w:bookmarkStart w:colFirst="0" w:colLast="0" w:name="_nw7jzd3jqx22" w:id="37"/>
-      <w:bookmarkEnd w:id="37"/>
+      <w:bookmarkStart w:colFirst="0" w:colLast="0" w:name="_nw7jzd3jqx22" w:id="38"/>
+      <w:bookmarkEnd w:id="38"/>
       <w:r>
         <w:rPr>
           <w:i w:val="0"/>
@@ -20930,7 +21597,7 @@
             <w:pPr>
               <w:numPr>
                 <w:ilvl w:val="0"/>
-                <w:numId w:val="22"/>
+                <w:numId w:val="21"/>
               </w:numPr>
               <w:spacing w:line="276" w:lineRule="auto"/>
               <w:ind w:left="1440" w:hanging="360"/>
@@ -21272,8 +21939,8 @@
           <w:szCs w:val="22"/>
         </w:rPr>
       </w:pPr>
-      <w:bookmarkStart w:colFirst="0" w:colLast="0" w:name="_eowfw9dfxzdh" w:id="38"/>
-      <w:bookmarkEnd w:id="38"/>
+      <w:bookmarkStart w:colFirst="0" w:colLast="0" w:name="_eowfw9dfxzdh" w:id="39"/>
+      <w:bookmarkEnd w:id="39"/>
       <w:r>
         <w:rPr>
           <w:i w:val="0"/>
@@ -21588,7 +22255,7 @@
             <w:pPr>
               <w:numPr>
                 <w:ilvl w:val="0"/>
-                <w:numId w:val="14"/>
+                <w:numId w:val="13"/>
               </w:numPr>
               <w:spacing w:line="276" w:lineRule="auto"/>
               <w:ind w:left="720" w:hanging="360"/>
@@ -21866,8 +22533,8 @@
           <w:szCs w:val="22"/>
         </w:rPr>
       </w:pPr>
-      <w:bookmarkStart w:colFirst="0" w:colLast="0" w:name="_xfrvt6glqt3a" w:id="39"/>
-      <w:bookmarkEnd w:id="39"/>
+      <w:bookmarkStart w:colFirst="0" w:colLast="0" w:name="_xfrvt6glqt3a" w:id="40"/>
+      <w:bookmarkEnd w:id="40"/>
       <w:r>
         <w:rPr>
           <w:i w:val="0"/>
@@ -22186,7 +22853,7 @@
             <w:pPr>
               <w:numPr>
                 <w:ilvl w:val="0"/>
-                <w:numId w:val="18"/>
+                <w:numId w:val="17"/>
               </w:numPr>
               <w:spacing w:line="276" w:lineRule="auto"/>
               <w:ind w:left="720" w:hanging="360"/>
@@ -22572,8 +23239,8 @@
           <w:szCs w:val="22"/>
         </w:rPr>
       </w:pPr>
-      <w:bookmarkStart w:colFirst="0" w:colLast="0" w:name="_bbwg6891p6gg" w:id="40"/>
-      <w:bookmarkEnd w:id="40"/>
+      <w:bookmarkStart w:colFirst="0" w:colLast="0" w:name="_bbwg6891p6gg" w:id="41"/>
+      <w:bookmarkEnd w:id="41"/>
       <w:r>
         <w:rPr>
           <w:i w:val="0"/>
@@ -22907,7 +23574,7 @@
             <w:pPr>
               <w:numPr>
                 <w:ilvl w:val="0"/>
-                <w:numId w:val="21"/>
+                <w:numId w:val="20"/>
               </w:numPr>
               <w:spacing w:line="276" w:lineRule="auto"/>
               <w:ind w:left="720" w:hanging="360"/>
@@ -23066,8 +23733,8 @@
           <w:rFonts w:ascii="Times New Roman" w:cs="Times New Roman" w:eastAsia="Times New Roman" w:hAnsi="Times New Roman"/>
         </w:rPr>
       </w:pPr>
-      <w:bookmarkStart w:colFirst="0" w:colLast="0" w:name="_ihv636" w:id="41"/>
-      <w:bookmarkEnd w:id="41"/>
+      <w:bookmarkStart w:colFirst="0" w:colLast="0" w:name="_ihv636" w:id="42"/>
+      <w:bookmarkEnd w:id="42"/>
       <w:r>
         <w:rPr>
           <w:rFonts w:ascii="Times New Roman" w:cs="Times New Roman" w:eastAsia="Times New Roman" w:hAnsi="Times New Roman"/>
@@ -23149,12 +23816,12 @@
           <wp:inline distB="114300" distT="114300" distL="114300" distR="114300">
             <wp:extent cx="5943600" cy="2006600"/>
             <wp:effectExtent b="0" l="0" r="0" t="0"/>
-            <wp:docPr id="17" name="image16.png"/>
+            <wp:docPr id="17" name="image9.png"/>
             <a:graphic>
               <a:graphicData uri="http://schemas.openxmlformats.org/drawingml/2006/picture">
                 <pic:pic>
                   <pic:nvPicPr>
-                    <pic:cNvPr id="0" name="image16.png"/>
+                    <pic:cNvPr id="0" name="image9.png"/>
                     <pic:cNvPicPr preferRelativeResize="0"/>
                   </pic:nvPicPr>
                   <pic:blipFill>
@@ -23210,8 +23877,8 @@
           <w:rFonts w:ascii="Times New Roman" w:cs="Times New Roman" w:eastAsia="Times New Roman" w:hAnsi="Times New Roman"/>
         </w:rPr>
       </w:pPr>
-      <w:bookmarkStart w:colFirst="0" w:colLast="0" w:name="_32hioqz" w:id="42"/>
-      <w:bookmarkEnd w:id="42"/>
+      <w:bookmarkStart w:colFirst="0" w:colLast="0" w:name="_32hioqz" w:id="43"/>
+      <w:bookmarkEnd w:id="43"/>
       <w:r>
         <w:rPr>
           <w:rFonts w:ascii="Times New Roman" w:cs="Times New Roman" w:eastAsia="Times New Roman" w:hAnsi="Times New Roman"/>
@@ -23232,8 +23899,8 @@
           <w:rFonts w:ascii="Times New Roman" w:cs="Times New Roman" w:eastAsia="Times New Roman" w:hAnsi="Times New Roman"/>
         </w:rPr>
       </w:pPr>
-      <w:bookmarkStart w:colFirst="0" w:colLast="0" w:name="_1hmsyys" w:id="43"/>
-      <w:bookmarkEnd w:id="43"/>
+      <w:bookmarkStart w:colFirst="0" w:colLast="0" w:name="_1hmsyys" w:id="44"/>
+      <w:bookmarkEnd w:id="44"/>
       <w:r>
         <w:rPr>
           <w:rFonts w:ascii="Times New Roman" w:cs="Times New Roman" w:eastAsia="Times New Roman" w:hAnsi="Times New Roman"/>
@@ -23269,12 +23936,12 @@
             <wp:extent cx="2835166" cy="1581150"/>
             <wp:effectExtent b="0" l="0" r="0" t="0"/>
             <wp:wrapSquare wrapText="bothSides" distB="114300" distT="114300" distL="114300" distR="114300"/>
-            <wp:docPr id="12" name="image13.png"/>
+            <wp:docPr id="12" name="image17.png"/>
             <a:graphic>
               <a:graphicData uri="http://schemas.openxmlformats.org/drawingml/2006/picture">
                 <pic:pic>
                   <pic:nvPicPr>
-                    <pic:cNvPr id="0" name="image13.png"/>
+                    <pic:cNvPr id="0" name="image17.png"/>
                     <pic:cNvPicPr preferRelativeResize="0"/>
                   </pic:nvPicPr>
                   <pic:blipFill>
@@ -23311,12 +23978,12 @@
             <wp:extent cx="2826092" cy="3714750"/>
             <wp:effectExtent b="0" l="0" r="0" t="0"/>
             <wp:wrapSquare wrapText="bothSides" distB="114300" distT="114300" distL="114300" distR="114300"/>
-            <wp:docPr id="19" name="image11.png"/>
+            <wp:docPr id="19" name="image16.png"/>
             <a:graphic>
               <a:graphicData uri="http://schemas.openxmlformats.org/drawingml/2006/picture">
                 <pic:pic>
                   <pic:nvPicPr>
-                    <pic:cNvPr id="0" name="image11.png"/>
+                    <pic:cNvPr id="0" name="image16.png"/>
                     <pic:cNvPicPr preferRelativeResize="0"/>
                   </pic:nvPicPr>
                   <pic:blipFill>
@@ -23425,12 +24092,12 @@
             <wp:extent cx="2838450" cy="1580326"/>
             <wp:effectExtent b="0" l="0" r="0" t="0"/>
             <wp:wrapSquare wrapText="bothSides" distB="114300" distT="114300" distL="114300" distR="114300"/>
-            <wp:docPr id="15" name="image10.png"/>
+            <wp:docPr id="15" name="image19.png"/>
             <a:graphic>
               <a:graphicData uri="http://schemas.openxmlformats.org/drawingml/2006/picture">
                 <pic:pic>
                   <pic:nvPicPr>
-                    <pic:cNvPr id="0" name="image10.png"/>
+                    <pic:cNvPr id="0" name="image19.png"/>
                     <pic:cNvPicPr preferRelativeResize="0"/>
                   </pic:nvPicPr>
                   <pic:blipFill>
@@ -23467,12 +24134,12 @@
             <wp:extent cx="2838450" cy="1583556"/>
             <wp:effectExtent b="0" l="0" r="0" t="0"/>
             <wp:wrapSquare wrapText="bothSides" distB="114300" distT="114300" distL="114300" distR="114300"/>
-            <wp:docPr id="10" name="image7.png"/>
+            <wp:docPr id="10" name="image13.png"/>
             <a:graphic>
               <a:graphicData uri="http://schemas.openxmlformats.org/drawingml/2006/picture">
                 <pic:pic>
                   <pic:nvPicPr>
-                    <pic:cNvPr id="0" name="image7.png"/>
+                    <pic:cNvPr id="0" name="image13.png"/>
                     <pic:cNvPicPr preferRelativeResize="0"/>
                   </pic:nvPicPr>
                   <pic:blipFill>
@@ -23581,12 +24248,12 @@
             <wp:extent cx="2828925" cy="1576778"/>
             <wp:effectExtent b="0" l="0" r="0" t="0"/>
             <wp:wrapSquare wrapText="bothSides" distB="114300" distT="114300" distL="114300" distR="114300"/>
-            <wp:docPr id="9" name="image1.png"/>
+            <wp:docPr id="9" name="image3.png"/>
             <a:graphic>
               <a:graphicData uri="http://schemas.openxmlformats.org/drawingml/2006/picture">
                 <pic:pic>
                   <pic:nvPicPr>
-                    <pic:cNvPr id="0" name="image1.png"/>
+                    <pic:cNvPr id="0" name="image3.png"/>
                     <pic:cNvPicPr preferRelativeResize="0"/>
                   </pic:nvPicPr>
                   <pic:blipFill>
@@ -23698,12 +24365,12 @@
             <wp:extent cx="2838450" cy="2405466"/>
             <wp:effectExtent b="0" l="0" r="0" t="0"/>
             <wp:wrapSquare wrapText="bothSides" distB="114300" distT="114300" distL="114300" distR="114300"/>
-            <wp:docPr id="5" name="image12.png"/>
+            <wp:docPr id="5" name="image10.png"/>
             <a:graphic>
               <a:graphicData uri="http://schemas.openxmlformats.org/drawingml/2006/picture">
                 <pic:pic>
                   <pic:nvPicPr>
-                    <pic:cNvPr id="0" name="image12.png"/>
+                    <pic:cNvPr id="0" name="image10.png"/>
                     <pic:cNvPicPr preferRelativeResize="0"/>
                   </pic:nvPicPr>
                   <pic:blipFill>
@@ -23740,12 +24407,12 @@
             <wp:extent cx="2837962" cy="1581150"/>
             <wp:effectExtent b="0" l="0" r="0" t="0"/>
             <wp:wrapSquare wrapText="bothSides" distB="114300" distT="114300" distL="114300" distR="114300"/>
-            <wp:docPr id="18" name="image9.png"/>
+            <wp:docPr id="18" name="image2.png"/>
             <a:graphic>
               <a:graphicData uri="http://schemas.openxmlformats.org/drawingml/2006/picture">
                 <pic:pic>
                   <pic:nvPicPr>
-                    <pic:cNvPr id="0" name="image9.png"/>
+                    <pic:cNvPr id="0" name="image2.png"/>
                     <pic:cNvPicPr preferRelativeResize="0"/>
                   </pic:nvPicPr>
                   <pic:blipFill>
@@ -23782,12 +24449,12 @@
             <wp:extent cx="2828925" cy="1577670"/>
             <wp:effectExtent b="0" l="0" r="0" t="0"/>
             <wp:wrapSquare wrapText="bothSides" distB="114300" distT="114300" distL="114300" distR="114300"/>
-            <wp:docPr id="7" name="image6.png"/>
+            <wp:docPr id="7" name="image5.png"/>
             <a:graphic>
               <a:graphicData uri="http://schemas.openxmlformats.org/drawingml/2006/picture">
                 <pic:pic>
                   <pic:nvPicPr>
-                    <pic:cNvPr id="0" name="image6.png"/>
+                    <pic:cNvPr id="0" name="image5.png"/>
                     <pic:cNvPicPr preferRelativeResize="0"/>
                   </pic:nvPicPr>
                   <pic:blipFill>
@@ -23824,12 +24491,12 @@
             <wp:extent cx="2835166" cy="1581150"/>
             <wp:effectExtent b="0" l="0" r="0" t="0"/>
             <wp:wrapSquare wrapText="bothSides" distB="114300" distT="114300" distL="114300" distR="114300"/>
-            <wp:docPr id="8" name="image5.png"/>
+            <wp:docPr id="8" name="image11.png"/>
             <a:graphic>
               <a:graphicData uri="http://schemas.openxmlformats.org/drawingml/2006/picture">
                 <pic:pic>
                   <pic:nvPicPr>
-                    <pic:cNvPr id="0" name="image5.png"/>
+                    <pic:cNvPr id="0" name="image11.png"/>
                     <pic:cNvPicPr preferRelativeResize="0"/>
                   </pic:nvPicPr>
                   <pic:blipFill>
@@ -23866,12 +24533,12 @@
             <wp:extent cx="2838450" cy="1582982"/>
             <wp:effectExtent b="0" l="0" r="0" t="0"/>
             <wp:wrapSquare wrapText="bothSides" distB="114300" distT="114300" distL="114300" distR="114300"/>
-            <wp:docPr id="13" name="image3.png"/>
+            <wp:docPr id="13" name="image12.png"/>
             <a:graphic>
               <a:graphicData uri="http://schemas.openxmlformats.org/drawingml/2006/picture">
                 <pic:pic>
                   <pic:nvPicPr>
-                    <pic:cNvPr id="0" name="image3.png"/>
+                    <pic:cNvPr id="0" name="image12.png"/>
                     <pic:cNvPicPr preferRelativeResize="0"/>
                   </pic:nvPicPr>
                   <pic:blipFill>
@@ -23908,12 +24575,12 @@
             <wp:extent cx="2835166" cy="1581150"/>
             <wp:effectExtent b="0" l="0" r="0" t="0"/>
             <wp:wrapSquare wrapText="bothSides" distB="114300" distT="114300" distL="114300" distR="114300"/>
-            <wp:docPr id="6" name="image8.png"/>
+            <wp:docPr id="6" name="image1.png"/>
             <a:graphic>
               <a:graphicData uri="http://schemas.openxmlformats.org/drawingml/2006/picture">
                 <pic:pic>
                   <pic:nvPicPr>
-                    <pic:cNvPr id="0" name="image8.png"/>
+                    <pic:cNvPr id="0" name="image1.png"/>
                     <pic:cNvPicPr preferRelativeResize="0"/>
                   </pic:nvPicPr>
                   <pic:blipFill>
@@ -24018,8 +24685,8 @@
           <w:rFonts w:ascii="Times New Roman" w:cs="Times New Roman" w:eastAsia="Times New Roman" w:hAnsi="Times New Roman"/>
         </w:rPr>
       </w:pPr>
-      <w:bookmarkStart w:colFirst="0" w:colLast="0" w:name="_41mghml" w:id="44"/>
-      <w:bookmarkEnd w:id="44"/>
+      <w:bookmarkStart w:colFirst="0" w:colLast="0" w:name="_41mghml" w:id="45"/>
+      <w:bookmarkEnd w:id="45"/>
       <w:r>
         <w:rPr>
           <w:rFonts w:ascii="Times New Roman" w:cs="Times New Roman" w:eastAsia="Times New Roman" w:hAnsi="Times New Roman"/>
@@ -24079,8 +24746,8 @@
           <w:rFonts w:ascii="Times New Roman" w:cs="Times New Roman" w:eastAsia="Times New Roman" w:hAnsi="Times New Roman"/>
         </w:rPr>
       </w:pPr>
-      <w:bookmarkStart w:colFirst="0" w:colLast="0" w:name="_2grqrue" w:id="45"/>
-      <w:bookmarkEnd w:id="45"/>
+      <w:bookmarkStart w:colFirst="0" w:colLast="0" w:name="_2grqrue" w:id="46"/>
+      <w:bookmarkEnd w:id="46"/>
       <w:r>
         <w:rPr>
           <w:rFonts w:ascii="Times New Roman" w:cs="Times New Roman" w:eastAsia="Times New Roman" w:hAnsi="Times New Roman"/>
@@ -24176,7 +24843,7 @@
         <w:widowControl w:val="1"/>
         <w:numPr>
           <w:ilvl w:val="0"/>
-          <w:numId w:val="19"/>
+          <w:numId w:val="18"/>
         </w:numPr>
         <w:pBdr>
           <w:top w:space="0" w:sz="0" w:val="nil"/>
@@ -24232,7 +24899,7 @@
         <w:widowControl w:val="1"/>
         <w:numPr>
           <w:ilvl w:val="0"/>
-          <w:numId w:val="19"/>
+          <w:numId w:val="18"/>
         </w:numPr>
         <w:pBdr>
           <w:top w:space="0" w:sz="0" w:val="nil"/>
@@ -24394,7 +25061,7 @@
         <w:widowControl w:val="1"/>
         <w:numPr>
           <w:ilvl w:val="0"/>
-          <w:numId w:val="19"/>
+          <w:numId w:val="18"/>
         </w:numPr>
         <w:pBdr>
           <w:top w:space="0" w:sz="0" w:val="nil"/>
@@ -24479,8 +25146,8 @@
           <w:rFonts w:ascii="Times New Roman" w:cs="Times New Roman" w:eastAsia="Times New Roman" w:hAnsi="Times New Roman"/>
         </w:rPr>
       </w:pPr>
-      <w:bookmarkStart w:colFirst="0" w:colLast="0" w:name="_vx1227" w:id="46"/>
-      <w:bookmarkEnd w:id="46"/>
+      <w:bookmarkStart w:colFirst="0" w:colLast="0" w:name="_vx1227" w:id="47"/>
+      <w:bookmarkEnd w:id="47"/>
       <w:r>
         <w:rPr>
           <w:rFonts w:ascii="Times New Roman" w:cs="Times New Roman" w:eastAsia="Times New Roman" w:hAnsi="Times New Roman"/>
@@ -24529,7 +25196,7 @@
         <w:widowControl w:val="1"/>
         <w:numPr>
           <w:ilvl w:val="0"/>
-          <w:numId w:val="19"/>
+          <w:numId w:val="18"/>
         </w:numPr>
         <w:pBdr>
           <w:top w:space="0" w:sz="0" w:val="nil"/>
@@ -24861,7 +25528,7 @@
         <w:widowControl w:val="1"/>
         <w:numPr>
           <w:ilvl w:val="0"/>
-          <w:numId w:val="19"/>
+          <w:numId w:val="18"/>
         </w:numPr>
         <w:pBdr>
           <w:top w:space="0" w:sz="0" w:val="nil"/>
@@ -25105,8 +25772,8 @@
           <w:rFonts w:ascii="Times New Roman" w:cs="Times New Roman" w:eastAsia="Times New Roman" w:hAnsi="Times New Roman"/>
         </w:rPr>
       </w:pPr>
-      <w:bookmarkStart w:colFirst="0" w:colLast="0" w:name="_3fwokq0" w:id="47"/>
-      <w:bookmarkEnd w:id="47"/>
+      <w:bookmarkStart w:colFirst="0" w:colLast="0" w:name="_3fwokq0" w:id="48"/>
+      <w:bookmarkEnd w:id="48"/>
       <w:r>
         <w:rPr>
           <w:rFonts w:ascii="Times New Roman" w:cs="Times New Roman" w:eastAsia="Times New Roman" w:hAnsi="Times New Roman"/>
@@ -25134,8 +25801,8 @@
           <w:szCs w:val="36"/>
         </w:rPr>
       </w:pPr>
-      <w:bookmarkStart w:colFirst="0" w:colLast="0" w:name="_1v1yuxt" w:id="48"/>
-      <w:bookmarkEnd w:id="48"/>
+      <w:bookmarkStart w:colFirst="0" w:colLast="0" w:name="_1v1yuxt" w:id="49"/>
+      <w:bookmarkEnd w:id="49"/>
       <w:r>
         <w:rPr>
           <w:rFonts w:ascii="Times New Roman" w:cs="Times New Roman" w:eastAsia="Times New Roman" w:hAnsi="Times New Roman"/>
@@ -25576,7 +26243,7 @@
         <w:widowControl w:val="1"/>
         <w:numPr>
           <w:ilvl w:val="3"/>
-          <w:numId w:val="15"/>
+          <w:numId w:val="14"/>
         </w:numPr>
         <w:pBdr>
           <w:top w:space="0" w:sz="0" w:val="nil"/>
@@ -25634,12 +26301,12 @@
           <wp:inline distB="0" distT="0" distL="0" distR="0">
             <wp:extent cx="4153143" cy="5880557"/>
             <wp:effectExtent b="0" l="0" r="0" t="0"/>
-            <wp:docPr id="16" name="image19.jpg"/>
+            <wp:docPr id="16" name="image8.jpg"/>
             <a:graphic>
               <a:graphicData uri="http://schemas.openxmlformats.org/drawingml/2006/picture">
                 <pic:pic>
                   <pic:nvPicPr>
-                    <pic:cNvPr id="0" name="image19.jpg"/>
+                    <pic:cNvPr id="0" name="image8.jpg"/>
                     <pic:cNvPicPr preferRelativeResize="0"/>
                   </pic:nvPicPr>
                   <pic:blipFill>
@@ -25731,7 +26398,7 @@
         <w:widowControl w:val="1"/>
         <w:numPr>
           <w:ilvl w:val="3"/>
-          <w:numId w:val="15"/>
+          <w:numId w:val="14"/>
         </w:numPr>
         <w:pBdr>
           <w:top w:space="0" w:sz="0" w:val="nil"/>
@@ -25813,12 +26480,12 @@
           <wp:inline distB="114300" distT="114300" distL="114300" distR="114300">
             <wp:extent cx="5943600" cy="3416300"/>
             <wp:effectExtent b="0" l="0" r="0" t="0"/>
-            <wp:docPr id="11" name="image17.png"/>
+            <wp:docPr id="11" name="image4.png"/>
             <a:graphic>
               <a:graphicData uri="http://schemas.openxmlformats.org/drawingml/2006/picture">
                 <pic:pic>
                   <pic:nvPicPr>
-                    <pic:cNvPr id="0" name="image17.png"/>
+                    <pic:cNvPr id="0" name="image4.png"/>
                     <pic:cNvPicPr preferRelativeResize="0"/>
                   </pic:nvPicPr>
                   <pic:blipFill>
@@ -27644,98 +28311,6 @@
       <w:lvlText w:val="%1."/>
       <w:lvlJc w:val="left"/>
       <w:pPr>
-        <w:ind w:left="720" w:hanging="360"/>
-      </w:pPr>
-      <w:rPr/>
-    </w:lvl>
-    <w:lvl w:ilvl="1">
-      <w:start w:val="1"/>
-      <w:numFmt w:val="lowerLetter"/>
-      <w:lvlText w:val="%2."/>
-      <w:lvlJc w:val="left"/>
-      <w:pPr>
-        <w:ind w:left="1440" w:hanging="360"/>
-      </w:pPr>
-      <w:rPr/>
-    </w:lvl>
-    <w:lvl w:ilvl="2">
-      <w:start w:val="1"/>
-      <w:numFmt w:val="lowerRoman"/>
-      <w:lvlText w:val="%3."/>
-      <w:lvlJc w:val="right"/>
-      <w:pPr>
-        <w:ind w:left="2160" w:hanging="180"/>
-      </w:pPr>
-      <w:rPr/>
-    </w:lvl>
-    <w:lvl w:ilvl="3">
-      <w:start w:val="1"/>
-      <w:numFmt w:val="decimal"/>
-      <w:lvlText w:val="%4."/>
-      <w:lvlJc w:val="left"/>
-      <w:pPr>
-        <w:ind w:left="2880" w:hanging="360"/>
-      </w:pPr>
-      <w:rPr/>
-    </w:lvl>
-    <w:lvl w:ilvl="4">
-      <w:start w:val="1"/>
-      <w:numFmt w:val="lowerLetter"/>
-      <w:lvlText w:val="%5."/>
-      <w:lvlJc w:val="left"/>
-      <w:pPr>
-        <w:ind w:left="3600" w:hanging="360"/>
-      </w:pPr>
-      <w:rPr/>
-    </w:lvl>
-    <w:lvl w:ilvl="5">
-      <w:start w:val="1"/>
-      <w:numFmt w:val="lowerRoman"/>
-      <w:lvlText w:val="%6."/>
-      <w:lvlJc w:val="right"/>
-      <w:pPr>
-        <w:ind w:left="4320" w:hanging="180"/>
-      </w:pPr>
-      <w:rPr/>
-    </w:lvl>
-    <w:lvl w:ilvl="6">
-      <w:start w:val="1"/>
-      <w:numFmt w:val="decimal"/>
-      <w:lvlText w:val="%7."/>
-      <w:lvlJc w:val="left"/>
-      <w:pPr>
-        <w:ind w:left="5040" w:hanging="360"/>
-      </w:pPr>
-      <w:rPr/>
-    </w:lvl>
-    <w:lvl w:ilvl="7">
-      <w:start w:val="1"/>
-      <w:numFmt w:val="lowerLetter"/>
-      <w:lvlText w:val="%8."/>
-      <w:lvlJc w:val="left"/>
-      <w:pPr>
-        <w:ind w:left="5760" w:hanging="360"/>
-      </w:pPr>
-      <w:rPr/>
-    </w:lvl>
-    <w:lvl w:ilvl="8">
-      <w:start w:val="1"/>
-      <w:numFmt w:val="lowerRoman"/>
-      <w:lvlText w:val="%9."/>
-      <w:lvlJc w:val="right"/>
-      <w:pPr>
-        <w:ind w:left="6480" w:hanging="180"/>
-      </w:pPr>
-      <w:rPr/>
-    </w:lvl>
-  </w:abstractNum>
-  <w:abstractNum w:abstractNumId="14">
-    <w:lvl w:ilvl="0">
-      <w:start w:val="1"/>
-      <w:numFmt w:val="decimal"/>
-      <w:lvlText w:val="%1."/>
-      <w:lvlJc w:val="left"/>
-      <w:pPr>
         <w:ind w:left="2160" w:hanging="360"/>
       </w:pPr>
       <w:rPr>
@@ -27839,7 +28414,7 @@
       </w:rPr>
     </w:lvl>
   </w:abstractNum>
-  <w:abstractNum w:abstractNumId="15">
+  <w:abstractNum w:abstractNumId="14">
     <w:lvl w:ilvl="0">
       <w:start w:val="1"/>
       <w:numFmt w:val="decimal"/>
@@ -27935,7 +28510,7 @@
       <w:rPr/>
     </w:lvl>
   </w:abstractNum>
-  <w:abstractNum w:abstractNumId="16">
+  <w:abstractNum w:abstractNumId="15">
     <w:lvl w:ilvl="0">
       <w:start w:val="1"/>
       <w:numFmt w:val="decimal"/>
@@ -28027,7 +28602,7 @@
       <w:rPr/>
     </w:lvl>
   </w:abstractNum>
-  <w:abstractNum w:abstractNumId="17">
+  <w:abstractNum w:abstractNumId="16">
     <w:lvl w:ilvl="0">
       <w:start w:val="1"/>
       <w:numFmt w:val="decimal"/>
@@ -28137,7 +28712,7 @@
       </w:rPr>
     </w:lvl>
   </w:abstractNum>
-  <w:abstractNum w:abstractNumId="18">
+  <w:abstractNum w:abstractNumId="17">
     <w:lvl w:ilvl="0">
       <w:start w:val="1"/>
       <w:numFmt w:val="decimal"/>
@@ -28247,7 +28822,7 @@
       </w:rPr>
     </w:lvl>
   </w:abstractNum>
-  <w:abstractNum w:abstractNumId="19">
+  <w:abstractNum w:abstractNumId="18">
     <w:lvl w:ilvl="0">
       <w:start w:val="1"/>
       <w:numFmt w:val="bullet"/>
@@ -28357,7 +28932,7 @@
       </w:rPr>
     </w:lvl>
   </w:abstractNum>
-  <w:abstractNum w:abstractNumId="20">
+  <w:abstractNum w:abstractNumId="19">
     <w:lvl w:ilvl="0">
       <w:start w:val="1"/>
       <w:numFmt w:val="bullet"/>
@@ -28459,6 +29034,116 @@
       <w:numFmt w:val="bullet"/>
       <w:lvlText w:val="■"/>
       <w:lvlJc w:val="left"/>
+      <w:pPr>
+        <w:ind w:left="6480" w:hanging="360"/>
+      </w:pPr>
+      <w:rPr>
+        <w:u w:val="none"/>
+      </w:rPr>
+    </w:lvl>
+  </w:abstractNum>
+  <w:abstractNum w:abstractNumId="20">
+    <w:lvl w:ilvl="0">
+      <w:start w:val="1"/>
+      <w:numFmt w:val="decimal"/>
+      <w:lvlText w:val="%1."/>
+      <w:lvlJc w:val="left"/>
+      <w:pPr>
+        <w:ind w:left="720" w:hanging="360"/>
+      </w:pPr>
+      <w:rPr>
+        <w:u w:val="none"/>
+      </w:rPr>
+    </w:lvl>
+    <w:lvl w:ilvl="1">
+      <w:start w:val="1"/>
+      <w:numFmt w:val="lowerLetter"/>
+      <w:lvlText w:val="%2."/>
+      <w:lvlJc w:val="left"/>
+      <w:pPr>
+        <w:ind w:left="1440" w:hanging="360"/>
+      </w:pPr>
+      <w:rPr>
+        <w:u w:val="none"/>
+      </w:rPr>
+    </w:lvl>
+    <w:lvl w:ilvl="2">
+      <w:start w:val="1"/>
+      <w:numFmt w:val="lowerRoman"/>
+      <w:lvlText w:val="%3."/>
+      <w:lvlJc w:val="right"/>
+      <w:pPr>
+        <w:ind w:left="2160" w:hanging="360"/>
+      </w:pPr>
+      <w:rPr>
+        <w:u w:val="none"/>
+      </w:rPr>
+    </w:lvl>
+    <w:lvl w:ilvl="3">
+      <w:start w:val="1"/>
+      <w:numFmt w:val="decimal"/>
+      <w:lvlText w:val="%4."/>
+      <w:lvlJc w:val="left"/>
+      <w:pPr>
+        <w:ind w:left="2880" w:hanging="360"/>
+      </w:pPr>
+      <w:rPr>
+        <w:u w:val="none"/>
+      </w:rPr>
+    </w:lvl>
+    <w:lvl w:ilvl="4">
+      <w:start w:val="1"/>
+      <w:numFmt w:val="lowerLetter"/>
+      <w:lvlText w:val="%5."/>
+      <w:lvlJc w:val="left"/>
+      <w:pPr>
+        <w:ind w:left="3600" w:hanging="360"/>
+      </w:pPr>
+      <w:rPr>
+        <w:u w:val="none"/>
+      </w:rPr>
+    </w:lvl>
+    <w:lvl w:ilvl="5">
+      <w:start w:val="1"/>
+      <w:numFmt w:val="lowerRoman"/>
+      <w:lvlText w:val="%6."/>
+      <w:lvlJc w:val="right"/>
+      <w:pPr>
+        <w:ind w:left="4320" w:hanging="360"/>
+      </w:pPr>
+      <w:rPr>
+        <w:u w:val="none"/>
+      </w:rPr>
+    </w:lvl>
+    <w:lvl w:ilvl="6">
+      <w:start w:val="1"/>
+      <w:numFmt w:val="decimal"/>
+      <w:lvlText w:val="%7."/>
+      <w:lvlJc w:val="left"/>
+      <w:pPr>
+        <w:ind w:left="5040" w:hanging="360"/>
+      </w:pPr>
+      <w:rPr>
+        <w:u w:val="none"/>
+      </w:rPr>
+    </w:lvl>
+    <w:lvl w:ilvl="7">
+      <w:start w:val="1"/>
+      <w:numFmt w:val="lowerLetter"/>
+      <w:lvlText w:val="%8."/>
+      <w:lvlJc w:val="left"/>
+      <w:pPr>
+        <w:ind w:left="5760" w:hanging="360"/>
+      </w:pPr>
+      <w:rPr>
+        <w:u w:val="none"/>
+      </w:rPr>
+    </w:lvl>
+    <w:lvl w:ilvl="8">
+      <w:start w:val="1"/>
+      <w:numFmt w:val="lowerRoman"/>
+      <w:lvlText w:val="%9."/>
+      <w:lvlJc w:val="right"/>
       <w:pPr>
         <w:ind w:left="6480" w:hanging="360"/>
       </w:pPr>
@@ -28474,7 +29159,7 @@
       <w:lvlText w:val="%1."/>
       <w:lvlJc w:val="left"/>
       <w:pPr>
-        <w:ind w:left="720" w:hanging="360"/>
+        <w:ind w:left="1440" w:hanging="360"/>
       </w:pPr>
       <w:rPr>
         <w:u w:val="none"/>
@@ -28486,7 +29171,7 @@
       <w:lvlText w:val="%2."/>
       <w:lvlJc w:val="left"/>
       <w:pPr>
-        <w:ind w:left="1440" w:hanging="360"/>
+        <w:ind w:left="2160" w:hanging="360"/>
       </w:pPr>
       <w:rPr>
         <w:u w:val="none"/>
@@ -28498,7 +29183,7 @@
       <w:lvlText w:val="%3."/>
       <w:lvlJc w:val="right"/>
       <w:pPr>
-        <w:ind w:left="2160" w:hanging="360"/>
+        <w:ind w:left="2880" w:hanging="360"/>
       </w:pPr>
       <w:rPr>
         <w:u w:val="none"/>
@@ -28510,7 +29195,7 @@
       <w:lvlText w:val="%4."/>
       <w:lvlJc w:val="left"/>
       <w:pPr>
-        <w:ind w:left="2880" w:hanging="360"/>
+        <w:ind w:left="3600" w:hanging="360"/>
       </w:pPr>
       <w:rPr>
         <w:u w:val="none"/>
@@ -28522,7 +29207,7 @@
       <w:lvlText w:val="%5."/>
       <w:lvlJc w:val="left"/>
       <w:pPr>
-        <w:ind w:left="3600" w:hanging="360"/>
+        <w:ind w:left="4320" w:hanging="360"/>
       </w:pPr>
       <w:rPr>
         <w:u w:val="none"/>
@@ -28534,7 +29219,7 @@
       <w:lvlText w:val="%6."/>
       <w:lvlJc w:val="right"/>
       <w:pPr>
-        <w:ind w:left="4320" w:hanging="360"/>
+        <w:ind w:left="5040" w:hanging="360"/>
       </w:pPr>
       <w:rPr>
         <w:u w:val="none"/>
@@ -28546,7 +29231,7 @@
       <w:lvlText w:val="%7."/>
       <w:lvlJc w:val="left"/>
       <w:pPr>
-        <w:ind w:left="5040" w:hanging="360"/>
+        <w:ind w:left="5760" w:hanging="360"/>
       </w:pPr>
       <w:rPr>
         <w:u w:val="none"/>
@@ -28558,7 +29243,7 @@
       <w:lvlText w:val="%8."/>
       <w:lvlJc w:val="left"/>
       <w:pPr>
-        <w:ind w:left="5760" w:hanging="360"/>
+        <w:ind w:left="6480" w:hanging="360"/>
       </w:pPr>
       <w:rPr>
         <w:u w:val="none"/>
@@ -28570,7 +29255,7 @@
       <w:lvlText w:val="%9."/>
       <w:lvlJc w:val="right"/>
       <w:pPr>
-        <w:ind w:left="6480" w:hanging="360"/>
+        <w:ind w:left="7200" w:hanging="360"/>
       </w:pPr>
       <w:rPr>
         <w:u w:val="none"/>
@@ -28584,11 +29269,9 @@
       <w:lvlText w:val="%1."/>
       <w:lvlJc w:val="left"/>
       <w:pPr>
-        <w:ind w:left="1440" w:hanging="360"/>
-      </w:pPr>
-      <w:rPr>
-        <w:u w:val="none"/>
-      </w:rPr>
+        <w:ind w:left="720" w:hanging="360"/>
+      </w:pPr>
+      <w:rPr/>
     </w:lvl>
     <w:lvl w:ilvl="1">
       <w:start w:val="1"/>
@@ -28596,11 +29279,9 @@
       <w:lvlText w:val="%2."/>
       <w:lvlJc w:val="left"/>
       <w:pPr>
-        <w:ind w:left="2160" w:hanging="360"/>
-      </w:pPr>
-      <w:rPr>
-        <w:u w:val="none"/>
-      </w:rPr>
+        <w:ind w:left="1440" w:hanging="360"/>
+      </w:pPr>
+      <w:rPr/>
     </w:lvl>
     <w:lvl w:ilvl="2">
       <w:start w:val="1"/>
@@ -28608,11 +29289,9 @@
       <w:lvlText w:val="%3."/>
       <w:lvlJc w:val="right"/>
       <w:pPr>
-        <w:ind w:left="2880" w:hanging="360"/>
-      </w:pPr>
-      <w:rPr>
-        <w:u w:val="none"/>
-      </w:rPr>
+        <w:ind w:left="2160" w:hanging="180"/>
+      </w:pPr>
+      <w:rPr/>
     </w:lvl>
     <w:lvl w:ilvl="3">
       <w:start w:val="1"/>
@@ -28620,11 +29299,9 @@
       <w:lvlText w:val="%4."/>
       <w:lvlJc w:val="left"/>
       <w:pPr>
-        <w:ind w:left="3600" w:hanging="360"/>
-      </w:pPr>
-      <w:rPr>
-        <w:u w:val="none"/>
-      </w:rPr>
+        <w:ind w:left="2880" w:hanging="360"/>
+      </w:pPr>
+      <w:rPr/>
     </w:lvl>
     <w:lvl w:ilvl="4">
       <w:start w:val="1"/>
@@ -28632,11 +29309,9 @@
       <w:lvlText w:val="%5."/>
       <w:lvlJc w:val="left"/>
       <w:pPr>
-        <w:ind w:left="4320" w:hanging="360"/>
-      </w:pPr>
-      <w:rPr>
-        <w:u w:val="none"/>
-      </w:rPr>
+        <w:ind w:left="3600" w:hanging="360"/>
+      </w:pPr>
+      <w:rPr/>
     </w:lvl>
     <w:lvl w:ilvl="5">
       <w:start w:val="1"/>
@@ -28644,11 +29319,9 @@
       <w:lvlText w:val="%6."/>
       <w:lvlJc w:val="right"/>
       <w:pPr>
-        <w:ind w:left="5040" w:hanging="360"/>
-      </w:pPr>
-      <w:rPr>
-        <w:u w:val="none"/>
-      </w:rPr>
+        <w:ind w:left="4320" w:hanging="180"/>
+      </w:pPr>
+      <w:rPr/>
     </w:lvl>
     <w:lvl w:ilvl="6">
       <w:start w:val="1"/>
@@ -28656,11 +29329,9 @@
       <w:lvlText w:val="%7."/>
       <w:lvlJc w:val="left"/>
       <w:pPr>
-        <w:ind w:left="5760" w:hanging="360"/>
-      </w:pPr>
-      <w:rPr>
-        <w:u w:val="none"/>
-      </w:rPr>
+        <w:ind w:left="5040" w:hanging="360"/>
+      </w:pPr>
+      <w:rPr/>
     </w:lvl>
     <w:lvl w:ilvl="7">
       <w:start w:val="1"/>
@@ -28668,11 +29339,9 @@
       <w:lvlText w:val="%8."/>
       <w:lvlJc w:val="left"/>
       <w:pPr>
-        <w:ind w:left="6480" w:hanging="360"/>
-      </w:pPr>
-      <w:rPr>
-        <w:u w:val="none"/>
-      </w:rPr>
+        <w:ind w:left="5760" w:hanging="360"/>
+      </w:pPr>
+      <w:rPr/>
     </w:lvl>
     <w:lvl w:ilvl="8">
       <w:start w:val="1"/>
@@ -28680,11 +29349,9 @@
       <w:lvlText w:val="%9."/>
       <w:lvlJc w:val="right"/>
       <w:pPr>
-        <w:ind w:left="7200" w:hanging="360"/>
-      </w:pPr>
-      <w:rPr>
-        <w:u w:val="none"/>
-      </w:rPr>
+        <w:ind w:left="6480" w:hanging="180"/>
+      </w:pPr>
+      <w:rPr/>
     </w:lvl>
   </w:abstractNum>
   <w:abstractNum w:abstractNumId="23">
@@ -28874,98 +29541,6 @@
   <w:abstractNum w:abstractNumId="25">
     <w:lvl w:ilvl="0">
       <w:start w:val="1"/>
-      <w:numFmt w:val="decimal"/>
-      <w:lvlText w:val="%1."/>
-      <w:lvlJc w:val="left"/>
-      <w:pPr>
-        <w:ind w:left="720" w:hanging="360"/>
-      </w:pPr>
-      <w:rPr/>
-    </w:lvl>
-    <w:lvl w:ilvl="1">
-      <w:start w:val="1"/>
-      <w:numFmt w:val="lowerLetter"/>
-      <w:lvlText w:val="%2."/>
-      <w:lvlJc w:val="left"/>
-      <w:pPr>
-        <w:ind w:left="1440" w:hanging="360"/>
-      </w:pPr>
-      <w:rPr/>
-    </w:lvl>
-    <w:lvl w:ilvl="2">
-      <w:start w:val="1"/>
-      <w:numFmt w:val="lowerRoman"/>
-      <w:lvlText w:val="%3."/>
-      <w:lvlJc w:val="right"/>
-      <w:pPr>
-        <w:ind w:left="2160" w:hanging="180"/>
-      </w:pPr>
-      <w:rPr/>
-    </w:lvl>
-    <w:lvl w:ilvl="3">
-      <w:start w:val="1"/>
-      <w:numFmt w:val="decimal"/>
-      <w:lvlText w:val="%4."/>
-      <w:lvlJc w:val="left"/>
-      <w:pPr>
-        <w:ind w:left="2880" w:hanging="360"/>
-      </w:pPr>
-      <w:rPr/>
-    </w:lvl>
-    <w:lvl w:ilvl="4">
-      <w:start w:val="1"/>
-      <w:numFmt w:val="lowerLetter"/>
-      <w:lvlText w:val="%5."/>
-      <w:lvlJc w:val="left"/>
-      <w:pPr>
-        <w:ind w:left="3600" w:hanging="360"/>
-      </w:pPr>
-      <w:rPr/>
-    </w:lvl>
-    <w:lvl w:ilvl="5">
-      <w:start w:val="1"/>
-      <w:numFmt w:val="lowerRoman"/>
-      <w:lvlText w:val="%6."/>
-      <w:lvlJc w:val="right"/>
-      <w:pPr>
-        <w:ind w:left="4320" w:hanging="180"/>
-      </w:pPr>
-      <w:rPr/>
-    </w:lvl>
-    <w:lvl w:ilvl="6">
-      <w:start w:val="1"/>
-      <w:numFmt w:val="decimal"/>
-      <w:lvlText w:val="%7."/>
-      <w:lvlJc w:val="left"/>
-      <w:pPr>
-        <w:ind w:left="5040" w:hanging="360"/>
-      </w:pPr>
-      <w:rPr/>
-    </w:lvl>
-    <w:lvl w:ilvl="7">
-      <w:start w:val="1"/>
-      <w:numFmt w:val="lowerLetter"/>
-      <w:lvlText w:val="%8."/>
-      <w:lvlJc w:val="left"/>
-      <w:pPr>
-        <w:ind w:left="5760" w:hanging="360"/>
-      </w:pPr>
-      <w:rPr/>
-    </w:lvl>
-    <w:lvl w:ilvl="8">
-      <w:start w:val="1"/>
-      <w:numFmt w:val="lowerRoman"/>
-      <w:lvlText w:val="%9."/>
-      <w:lvlJc w:val="right"/>
-      <w:pPr>
-        <w:ind w:left="6480" w:hanging="180"/>
-      </w:pPr>
-      <w:rPr/>
-    </w:lvl>
-  </w:abstractNum>
-  <w:abstractNum w:abstractNumId="26">
-    <w:lvl w:ilvl="0">
-      <w:start w:val="1"/>
       <w:numFmt w:val="bullet"/>
       <w:lvlText w:val="●"/>
       <w:lvlJc w:val="left"/>
@@ -29073,7 +29648,7 @@
       </w:rPr>
     </w:lvl>
   </w:abstractNum>
-  <w:abstractNum w:abstractNumId="27">
+  <w:abstractNum w:abstractNumId="26">
     <w:lvl w:ilvl="0">
       <w:start w:val="1"/>
       <w:numFmt w:val="bullet"/>
@@ -29260,9 +29835,6 @@
   </w:num>
   <w:num w:numId="26">
     <w:abstractNumId w:val="26"/>
-  </w:num>
-  <w:num w:numId="27">
-    <w:abstractNumId w:val="27"/>
   </w:num>
 </w:numbering>
 </file>

</xml_diff>